<commit_message>
Completed test definition for UAT004 – Resolve_Test_Player_Can_Now_Reach_Betting_Limit. Implemented fix as outlined in the Debugging Log document for BUG002. Validated bug has been resolved with the UAT004 – Resolve_Test_Player_Can_Now_Reach_Betting_Limit unit test. Updated the Unit Test Specifications document to reflect these results.
</commit_message>
<xml_diff>
--- a/Assignment 2/Test Documentation/Debugging Log.docx
+++ b/Assignment 2/Test Documentation/Debugging Log.docx
@@ -157,7 +157,6 @@
       <w:r>
         <w:t xml:space="preserve">Check </w:t>
       </w:r>
-      <w:proofErr w:type="spellStart"/>
       <w:r>
         <w:rPr>
           <w:i/>
@@ -170,7 +169,6 @@
         </w:rPr>
         <w:t>receiveWinnings</w:t>
       </w:r>
-      <w:proofErr w:type="spellEnd"/>
       <w:r>
         <w:rPr>
           <w:i/>
@@ -192,38 +190,14 @@
       <w:r>
         <w:t xml:space="preserve">Check </w:t>
       </w:r>
-      <w:proofErr w:type="spellStart"/>
       <w:r>
         <w:rPr>
           <w:i/>
         </w:rPr>
-        <w:t>Game.playRound</w:t>
-      </w:r>
-      <w:proofErr w:type="spellEnd"/>
-      <w:r>
-        <w:rPr>
-          <w:i/>
-        </w:rPr>
-        <w:t xml:space="preserve"> </w:t>
-      </w:r>
-      <w:r>
-        <w:t xml:space="preserve">method. Note: </w:t>
-      </w:r>
-      <w:proofErr w:type="spellStart"/>
-      <w:r>
-        <w:t>playRound</w:t>
-      </w:r>
-      <w:proofErr w:type="spellEnd"/>
-      <w:r>
-        <w:t xml:space="preserve"> method calls the </w:t>
-      </w:r>
-      <w:proofErr w:type="spellStart"/>
-      <w:r>
-        <w:t>takeBet</w:t>
-      </w:r>
-      <w:proofErr w:type="spellEnd"/>
-      <w:r>
-        <w:t xml:space="preserve"> method prior to testing the rolled dice against the value selected. </w:t>
+        <w:t xml:space="preserve">Game.playRound </w:t>
+      </w:r>
+      <w:r>
+        <w:t xml:space="preserve">method. Note: playRound method calls the takeBet method prior to testing the rolled dice against the value selected. </w:t>
       </w:r>
     </w:p>
     <w:p/>
@@ -265,45 +239,20 @@
       <w:r>
         <w:t xml:space="preserve">Check </w:t>
       </w:r>
-      <w:proofErr w:type="spellStart"/>
       <w:r>
         <w:rPr>
           <w:i/>
         </w:rPr>
-        <w:t>Player.</w:t>
+        <w:t xml:space="preserve">Player.takeBet </w:t>
+      </w:r>
+      <w:r>
+        <w:t xml:space="preserve">method. Noticed </w:t>
       </w:r>
       <w:r>
         <w:rPr>
           <w:i/>
         </w:rPr>
-        <w:t>takeBet</w:t>
-      </w:r>
-      <w:proofErr w:type="spellEnd"/>
-      <w:r>
-        <w:rPr>
-          <w:i/>
-        </w:rPr>
-        <w:t xml:space="preserve"> </w:t>
-      </w:r>
-      <w:r>
-        <w:t xml:space="preserve">method. </w:t>
-      </w:r>
-      <w:r>
-        <w:t xml:space="preserve">Noticed </w:t>
-      </w:r>
-      <w:proofErr w:type="spellStart"/>
-      <w:r>
-        <w:rPr>
-          <w:i/>
-        </w:rPr>
-        <w:t>Player.balanceExceedsLimitBy</w:t>
-      </w:r>
-      <w:proofErr w:type="spellEnd"/>
-      <w:r>
-        <w:rPr>
-          <w:i/>
-        </w:rPr>
-        <w:t xml:space="preserve"> method</w:t>
+        <w:t>Player.balanceExceedsLimitBy method</w:t>
       </w:r>
       <w:r>
         <w:t xml:space="preserve"> will prevent the bet from being taken if false is returned.</w:t>
@@ -320,19 +269,11 @@
       <w:r>
         <w:t xml:space="preserve">Step into </w:t>
       </w:r>
-      <w:proofErr w:type="spellStart"/>
       <w:r>
         <w:rPr>
           <w:i/>
         </w:rPr>
-        <w:t>Player.balanceExceedsLimitBy</w:t>
-      </w:r>
-      <w:proofErr w:type="spellEnd"/>
-      <w:r>
-        <w:rPr>
-          <w:i/>
-        </w:rPr>
-        <w:t xml:space="preserve"> </w:t>
+        <w:t xml:space="preserve">Player.balanceExceedsLimitBy </w:t>
       </w:r>
       <w:r>
         <w:t xml:space="preserve">method. Notices that the method will only return true (and allow the player to take a bet) if the balance – bet is greater than 0 (so that you can’t end up with a negative limit). However, as the limit is 0, this method should be checking for balance – bet is greater than </w:t>
@@ -421,17 +362,73 @@
     </w:p>
     <w:p>
       <w:pPr>
-        <w:pStyle w:val="Heading2"/>
+        <w:pStyle w:val="Heading3"/>
       </w:pPr>
       <w:r>
         <w:lastRenderedPageBreak/>
-        <w:t xml:space="preserve">BUG003 - </w:t>
-      </w:r>
-      <w:r>
-        <w:t>Odds in game do not appear to be correct</w:t>
+        <w:t>Bug Elimination Steps</w:t>
+      </w:r>
+    </w:p>
+    <w:p>
+      <w:r>
+        <w:t>To fix the bug, the following code needs to be updated:</w:t>
+      </w:r>
+    </w:p>
+    <w:p>
+      <w:pPr>
+        <w:rPr>
+          <w:rFonts w:ascii="Consolas" w:hAnsi="Consolas" w:cs="Consolas"/>
+          <w:color w:val="ED7D31" w:themeColor="accent2"/>
+        </w:rPr>
+      </w:pPr>
+      <w:r>
+        <w:rPr>
+          <w:b/>
+        </w:rPr>
+        <w:t>Player.cs:</w:t>
+      </w:r>
+      <w:r>
+        <w:rPr>
+          <w:b/>
+        </w:rPr>
+        <w:br/>
+      </w:r>
+      <w:r>
+        <w:t xml:space="preserve">Change line 53 to be </w:t>
+      </w:r>
+      <w:r>
+        <w:rPr>
+          <w:rFonts w:ascii="Consolas" w:hAnsi="Consolas" w:cs="Consolas"/>
+          <w:color w:val="ED7D31" w:themeColor="accent2"/>
+        </w:rPr>
+        <w:t>amount &gt;= limit</w:t>
+      </w:r>
+    </w:p>
+    <w:p>
+      <w:pPr>
+        <w:pStyle w:val="Heading3"/>
+      </w:pPr>
+      <w:r>
+        <w:t xml:space="preserve">Possible </w:t>
       </w:r>
       <w:bookmarkStart w:id="0" w:name="_GoBack"/>
       <w:bookmarkEnd w:id="0"/>
+      <w:r>
+        <w:t>Code Refactoring Improvements</w:t>
+      </w:r>
+    </w:p>
+    <w:p>
+      <w:r>
+        <w:t>Consider renaming method from balanceExceedsLimit to balanceReachesLimit so that it’s slightly clearer to the developer that the balance can reach (equal to) or exceed (greater than) the limit.</w:t>
+      </w:r>
+    </w:p>
+    <w:p>
+      <w:pPr>
+        <w:pStyle w:val="Heading2"/>
+      </w:pPr>
+      <w:r>
+        <w:t>BUG003 - Odds in game do not appear to be correct</w:t>
+      </w:r>
     </w:p>
     <w:p/>
     <w:sectPr>
@@ -1028,6 +1025,7 @@
   <w:style w:type="character" w:default="1" w:styleId="DefaultParagraphFont">
     <w:name w:val="Default Paragraph Font"/>
     <w:uiPriority w:val="1"/>
+    <w:semiHidden/>
     <w:unhideWhenUsed/>
   </w:style>
   <w:style w:type="table" w:default="1" w:styleId="TableNormal">

</xml_diff>

<commit_message>
Added the debugging log for BUG001. No actual bug detected. Added screenshots as well.
</commit_message>
<xml_diff>
--- a/Assignment 2/Test Documentation/Debugging Log.docx
+++ b/Assignment 2/Test Documentation/Debugging Log.docx
@@ -157,6 +157,7 @@
       <w:r>
         <w:t xml:space="preserve">Check </w:t>
       </w:r>
+      <w:proofErr w:type="spellStart"/>
       <w:r>
         <w:rPr>
           <w:i/>
@@ -169,6 +170,7 @@
         </w:rPr>
         <w:t>receiveWinnings</w:t>
       </w:r>
+      <w:proofErr w:type="spellEnd"/>
       <w:r>
         <w:rPr>
           <w:i/>
@@ -190,42 +192,38 @@
       <w:r>
         <w:t xml:space="preserve">Check </w:t>
       </w:r>
+      <w:proofErr w:type="spellStart"/>
       <w:r>
         <w:rPr>
           <w:i/>
         </w:rPr>
-        <w:t xml:space="preserve">Game.playRound </w:t>
-      </w:r>
-      <w:r>
-        <w:t xml:space="preserve">method. Note: playRound method calls the takeBet method prior to testing the rolled dice against the value selected. </w:t>
-      </w:r>
-    </w:p>
-    <w:p/>
-    <w:p/>
-    <w:p>
-      <w:pPr>
-        <w:pStyle w:val="Heading2"/>
-      </w:pPr>
-      <w:r>
-        <w:t>BUG00</w:t>
-      </w:r>
-      <w:r>
-        <w:t>2</w:t>
-      </w:r>
-      <w:r>
-        <w:t xml:space="preserve"> - </w:t>
-      </w:r>
-      <w:r>
-        <w:t>Player cannot reach betting limit</w:t>
-      </w:r>
-    </w:p>
-    <w:p/>
-    <w:p>
-      <w:pPr>
-        <w:pStyle w:val="Heading3"/>
-      </w:pPr>
-      <w:r>
-        <w:t>Steps taken to trace error</w:t>
+        <w:t>Game.playRound</w:t>
+      </w:r>
+      <w:proofErr w:type="spellEnd"/>
+      <w:r>
+        <w:rPr>
+          <w:i/>
+        </w:rPr>
+        <w:t xml:space="preserve"> </w:t>
+      </w:r>
+      <w:r>
+        <w:t xml:space="preserve">method. Note: </w:t>
+      </w:r>
+      <w:proofErr w:type="spellStart"/>
+      <w:r>
+        <w:t>playRound</w:t>
+      </w:r>
+      <w:proofErr w:type="spellEnd"/>
+      <w:r>
+        <w:t xml:space="preserve"> method calls the </w:t>
+      </w:r>
+      <w:proofErr w:type="spellStart"/>
+      <w:r>
+        <w:t>takeBet</w:t>
+      </w:r>
+      <w:proofErr w:type="spellEnd"/>
+      <w:r>
+        <w:t xml:space="preserve"> method prior to testing the rolled dice against the value selected. </w:t>
       </w:r>
     </w:p>
     <w:p>
@@ -237,25 +235,7 @@
         </w:numPr>
       </w:pPr>
       <w:r>
-        <w:t xml:space="preserve">Check </w:t>
-      </w:r>
-      <w:r>
-        <w:rPr>
-          <w:i/>
-        </w:rPr>
-        <w:t xml:space="preserve">Player.takeBet </w:t>
-      </w:r>
-      <w:r>
-        <w:t xml:space="preserve">method. Noticed </w:t>
-      </w:r>
-      <w:r>
-        <w:rPr>
-          <w:i/>
-        </w:rPr>
-        <w:t>Player.balanceExceedsLimitBy method</w:t>
-      </w:r>
-      <w:r>
-        <w:t xml:space="preserve"> will prevent the bet from being taken if false is returned.</w:t>
+        <w:t>This does not appear to be a bug. There could be confusion with the game only the winnings, so you don’t actually see the bet being taken out, and then the winnings put back onto the balance.</w:t>
       </w:r>
     </w:p>
     <w:p>
@@ -267,13 +247,465 @@
         </w:numPr>
       </w:pPr>
       <w:r>
+        <w:t xml:space="preserve">The following 4 screenshots show the progression from taking the bet (balance before and after) and </w:t>
+      </w:r>
+      <w:r>
+        <w:t>receiving the winnings (balance before and after)</w:t>
+      </w:r>
+    </w:p>
+    <w:p>
+      <w:pPr>
+        <w:pStyle w:val="ListParagraph"/>
+        <w:rPr>
+          <w:i/>
+        </w:rPr>
+      </w:pPr>
+    </w:p>
+    <w:p>
+      <w:pPr>
+        <w:pStyle w:val="ListParagraph"/>
+        <w:keepNext/>
+      </w:pPr>
+      <w:r>
+        <w:rPr>
+          <w:noProof/>
+          <w:lang w:eastAsia="en-AU"/>
+        </w:rPr>
+        <w:drawing>
+          <wp:inline distT="0" distB="0" distL="0" distR="0" wp14:anchorId="2EB59AD8" wp14:editId="08022571">
+            <wp:extent cx="5731510" cy="1983105"/>
+            <wp:effectExtent l="0" t="0" r="2540" b="0"/>
+            <wp:docPr id="1" name="Picture 1"/>
+            <wp:cNvGraphicFramePr>
+              <a:graphicFrameLocks xmlns:a="http://schemas.openxmlformats.org/drawingml/2006/main" noChangeAspect="1"/>
+            </wp:cNvGraphicFramePr>
+            <a:graphic xmlns:a="http://schemas.openxmlformats.org/drawingml/2006/main">
+              <a:graphicData uri="http://schemas.openxmlformats.org/drawingml/2006/picture">
+                <pic:pic xmlns:pic="http://schemas.openxmlformats.org/drawingml/2006/picture">
+                  <pic:nvPicPr>
+                    <pic:cNvPr id="1" name="BUG001-TakeBetStart.png"/>
+                    <pic:cNvPicPr/>
+                  </pic:nvPicPr>
+                  <pic:blipFill>
+                    <a:blip r:embed="rId5">
+                      <a:extLst>
+                        <a:ext uri="{28A0092B-C50C-407E-A947-70E740481C1C}">
+                          <a14:useLocalDpi xmlns:a14="http://schemas.microsoft.com/office/drawing/2010/main" val="0"/>
+                        </a:ext>
+                      </a:extLst>
+                    </a:blip>
+                    <a:stretch>
+                      <a:fillRect/>
+                    </a:stretch>
+                  </pic:blipFill>
+                  <pic:spPr>
+                    <a:xfrm>
+                      <a:off x="0" y="0"/>
+                      <a:ext cx="5731510" cy="1983105"/>
+                    </a:xfrm>
+                    <a:prstGeom prst="rect">
+                      <a:avLst/>
+                    </a:prstGeom>
+                  </pic:spPr>
+                </pic:pic>
+              </a:graphicData>
+            </a:graphic>
+          </wp:inline>
+        </w:drawing>
+      </w:r>
+    </w:p>
+    <w:p>
+      <w:pPr>
+        <w:pStyle w:val="Caption"/>
+        <w:ind w:left="709"/>
+      </w:pPr>
+      <w:r>
+        <w:t xml:space="preserve">Figure </w:t>
+      </w:r>
+      <w:fldSimple w:instr=" SEQ Figure \* ARABIC ">
+        <w:r>
+          <w:rPr>
+            <w:noProof/>
+          </w:rPr>
+          <w:t>1</w:t>
+        </w:r>
+      </w:fldSimple>
+      <w:r>
+        <w:t xml:space="preserve"> - Showing balance before the bet has been taken</w:t>
+      </w:r>
+    </w:p>
+    <w:p>
+      <w:pPr>
+        <w:pStyle w:val="ListParagraph"/>
+        <w:keepNext/>
+      </w:pPr>
+      <w:r>
+        <w:rPr>
+          <w:noProof/>
+          <w:lang w:eastAsia="en-AU"/>
+        </w:rPr>
+        <w:drawing>
+          <wp:inline distT="0" distB="0" distL="0" distR="0" wp14:anchorId="751F789A" wp14:editId="5362A747">
+            <wp:extent cx="5731510" cy="1880870"/>
+            <wp:effectExtent l="0" t="0" r="2540" b="5080"/>
+            <wp:docPr id="3" name="Picture 3"/>
+            <wp:cNvGraphicFramePr>
+              <a:graphicFrameLocks xmlns:a="http://schemas.openxmlformats.org/drawingml/2006/main" noChangeAspect="1"/>
+            </wp:cNvGraphicFramePr>
+            <a:graphic xmlns:a="http://schemas.openxmlformats.org/drawingml/2006/main">
+              <a:graphicData uri="http://schemas.openxmlformats.org/drawingml/2006/picture">
+                <pic:pic xmlns:pic="http://schemas.openxmlformats.org/drawingml/2006/picture">
+                  <pic:nvPicPr>
+                    <pic:cNvPr id="3" name="BUG001-TakeBetEnd.png"/>
+                    <pic:cNvPicPr/>
+                  </pic:nvPicPr>
+                  <pic:blipFill>
+                    <a:blip r:embed="rId6">
+                      <a:extLst>
+                        <a:ext uri="{28A0092B-C50C-407E-A947-70E740481C1C}">
+                          <a14:useLocalDpi xmlns:a14="http://schemas.microsoft.com/office/drawing/2010/main" val="0"/>
+                        </a:ext>
+                      </a:extLst>
+                    </a:blip>
+                    <a:stretch>
+                      <a:fillRect/>
+                    </a:stretch>
+                  </pic:blipFill>
+                  <pic:spPr>
+                    <a:xfrm>
+                      <a:off x="0" y="0"/>
+                      <a:ext cx="5731510" cy="1880870"/>
+                    </a:xfrm>
+                    <a:prstGeom prst="rect">
+                      <a:avLst/>
+                    </a:prstGeom>
+                  </pic:spPr>
+                </pic:pic>
+              </a:graphicData>
+            </a:graphic>
+          </wp:inline>
+        </w:drawing>
+      </w:r>
+    </w:p>
+    <w:p>
+      <w:pPr>
+        <w:pStyle w:val="Caption"/>
+        <w:ind w:left="709"/>
+      </w:pPr>
+      <w:r>
+        <w:t xml:space="preserve">Figure </w:t>
+      </w:r>
+      <w:fldSimple w:instr=" SEQ Figure \* ARABIC ">
+        <w:r>
+          <w:rPr>
+            <w:noProof/>
+          </w:rPr>
+          <w:t>2</w:t>
+        </w:r>
+      </w:fldSimple>
+      <w:r>
+        <w:t xml:space="preserve"> - Showing the balance after the bet has been taken</w:t>
+      </w:r>
+    </w:p>
+    <w:p>
+      <w:pPr>
+        <w:pStyle w:val="ListParagraph"/>
+      </w:pPr>
+    </w:p>
+    <w:p>
+      <w:pPr>
+        <w:pStyle w:val="ListParagraph"/>
+      </w:pPr>
+    </w:p>
+    <w:p>
+      <w:pPr>
+        <w:pStyle w:val="ListParagraph"/>
+        <w:keepNext/>
+      </w:pPr>
+      <w:r>
+        <w:rPr>
+          <w:noProof/>
+          <w:lang w:eastAsia="en-AU"/>
+        </w:rPr>
+        <w:lastRenderedPageBreak/>
+        <w:drawing>
+          <wp:inline distT="0" distB="0" distL="0" distR="0" wp14:anchorId="4555D31A" wp14:editId="08907845">
+            <wp:extent cx="5731510" cy="1828800"/>
+            <wp:effectExtent l="0" t="0" r="2540" b="0"/>
+            <wp:docPr id="4" name="Picture 4"/>
+            <wp:cNvGraphicFramePr>
+              <a:graphicFrameLocks xmlns:a="http://schemas.openxmlformats.org/drawingml/2006/main" noChangeAspect="1"/>
+            </wp:cNvGraphicFramePr>
+            <a:graphic xmlns:a="http://schemas.openxmlformats.org/drawingml/2006/main">
+              <a:graphicData uri="http://schemas.openxmlformats.org/drawingml/2006/picture">
+                <pic:pic xmlns:pic="http://schemas.openxmlformats.org/drawingml/2006/picture">
+                  <pic:nvPicPr>
+                    <pic:cNvPr id="4" name="BUG001-ReceiveWinningsStart.png"/>
+                    <pic:cNvPicPr/>
+                  </pic:nvPicPr>
+                  <pic:blipFill>
+                    <a:blip r:embed="rId7">
+                      <a:extLst>
+                        <a:ext uri="{28A0092B-C50C-407E-A947-70E740481C1C}">
+                          <a14:useLocalDpi xmlns:a14="http://schemas.microsoft.com/office/drawing/2010/main" val="0"/>
+                        </a:ext>
+                      </a:extLst>
+                    </a:blip>
+                    <a:stretch>
+                      <a:fillRect/>
+                    </a:stretch>
+                  </pic:blipFill>
+                  <pic:spPr>
+                    <a:xfrm>
+                      <a:off x="0" y="0"/>
+                      <a:ext cx="5731510" cy="1828800"/>
+                    </a:xfrm>
+                    <a:prstGeom prst="rect">
+                      <a:avLst/>
+                    </a:prstGeom>
+                  </pic:spPr>
+                </pic:pic>
+              </a:graphicData>
+            </a:graphic>
+          </wp:inline>
+        </w:drawing>
+      </w:r>
+    </w:p>
+    <w:p>
+      <w:pPr>
+        <w:pStyle w:val="Caption"/>
+        <w:ind w:left="709"/>
+      </w:pPr>
+      <w:r>
+        <w:t xml:space="preserve">Figure </w:t>
+      </w:r>
+      <w:fldSimple w:instr=" SEQ Figure \* ARABIC ">
+        <w:r>
+          <w:rPr>
+            <w:noProof/>
+          </w:rPr>
+          <w:t>3</w:t>
+        </w:r>
+      </w:fldSimple>
+      <w:r>
+        <w:t xml:space="preserve"> - Showing the balance before the winnings have been received</w:t>
+      </w:r>
+    </w:p>
+    <w:p>
+      <w:pPr>
+        <w:pStyle w:val="ListParagraph"/>
+        <w:keepNext/>
+      </w:pPr>
+      <w:r>
+        <w:rPr>
+          <w:noProof/>
+          <w:lang w:eastAsia="en-AU"/>
+        </w:rPr>
+        <w:drawing>
+          <wp:inline distT="0" distB="0" distL="0" distR="0" wp14:anchorId="3206B30C" wp14:editId="460FA34F">
+            <wp:extent cx="5731510" cy="1980565"/>
+            <wp:effectExtent l="0" t="0" r="2540" b="635"/>
+            <wp:docPr id="5" name="Picture 5"/>
+            <wp:cNvGraphicFramePr>
+              <a:graphicFrameLocks xmlns:a="http://schemas.openxmlformats.org/drawingml/2006/main" noChangeAspect="1"/>
+            </wp:cNvGraphicFramePr>
+            <a:graphic xmlns:a="http://schemas.openxmlformats.org/drawingml/2006/main">
+              <a:graphicData uri="http://schemas.openxmlformats.org/drawingml/2006/picture">
+                <pic:pic xmlns:pic="http://schemas.openxmlformats.org/drawingml/2006/picture">
+                  <pic:nvPicPr>
+                    <pic:cNvPr id="5" name="BUG001-ReceiveWinningsEnd.png"/>
+                    <pic:cNvPicPr/>
+                  </pic:nvPicPr>
+                  <pic:blipFill>
+                    <a:blip r:embed="rId8">
+                      <a:extLst>
+                        <a:ext uri="{28A0092B-C50C-407E-A947-70E740481C1C}">
+                          <a14:useLocalDpi xmlns:a14="http://schemas.microsoft.com/office/drawing/2010/main" val="0"/>
+                        </a:ext>
+                      </a:extLst>
+                    </a:blip>
+                    <a:stretch>
+                      <a:fillRect/>
+                    </a:stretch>
+                  </pic:blipFill>
+                  <pic:spPr>
+                    <a:xfrm>
+                      <a:off x="0" y="0"/>
+                      <a:ext cx="5731510" cy="1980565"/>
+                    </a:xfrm>
+                    <a:prstGeom prst="rect">
+                      <a:avLst/>
+                    </a:prstGeom>
+                  </pic:spPr>
+                </pic:pic>
+              </a:graphicData>
+            </a:graphic>
+          </wp:inline>
+        </w:drawing>
+      </w:r>
+    </w:p>
+    <w:p>
+      <w:pPr>
+        <w:pStyle w:val="Caption"/>
+        <w:ind w:left="709"/>
+      </w:pPr>
+      <w:r>
+        <w:t xml:space="preserve">Figure </w:t>
+      </w:r>
+      <w:fldSimple w:instr=" SEQ Figure \* ARABIC ">
+        <w:r>
+          <w:rPr>
+            <w:noProof/>
+          </w:rPr>
+          <w:t>4</w:t>
+        </w:r>
+      </w:fldSimple>
+      <w:r>
+        <w:t xml:space="preserve"> - Showing the balance after the winnings have been added back to the balance</w:t>
+      </w:r>
+    </w:p>
+    <w:p>
+      <w:pPr>
+        <w:pStyle w:val="ListParagraph"/>
+        <w:numPr>
+          <w:ilvl w:val="0"/>
+          <w:numId w:val="1"/>
+        </w:numPr>
+      </w:pPr>
+      <w:r>
+        <w:t>Will write a test that confirms the bet has been placed (bet deducted from balance) and when a single dice wins, shows the winnings added to the balance.</w:t>
+      </w:r>
+    </w:p>
+    <w:p>
+      <w:pPr>
+        <w:pStyle w:val="Heading3"/>
+      </w:pPr>
+      <w:r>
+        <w:t>Bug elimination steps</w:t>
+      </w:r>
+    </w:p>
+    <w:p>
+      <w:r>
+        <w:t>As this is not actually a bug, no steps are required for corrective action.</w:t>
+      </w:r>
+    </w:p>
+    <w:p>
+      <w:pPr>
+        <w:pStyle w:val="Heading3"/>
+      </w:pPr>
+      <w:r>
+        <w:t>Possible Improvements</w:t>
+      </w:r>
+    </w:p>
+    <w:p>
+      <w:r>
+        <w:t>Change the UI to reflect both the bet being taken off the balance and the winnings being added to the balance. This should correct the issue.</w:t>
+      </w:r>
+    </w:p>
+    <w:p>
+      <w:r>
+        <w:br w:type="page"/>
+      </w:r>
+    </w:p>
+    <w:p>
+      <w:pPr>
+        <w:pStyle w:val="Heading2"/>
+      </w:pPr>
+      <w:bookmarkStart w:id="0" w:name="_GoBack"/>
+      <w:bookmarkEnd w:id="0"/>
+      <w:r>
+        <w:lastRenderedPageBreak/>
+        <w:t>BUG00</w:t>
+      </w:r>
+      <w:r>
+        <w:t>2</w:t>
+      </w:r>
+      <w:r>
+        <w:t xml:space="preserve"> - </w:t>
+      </w:r>
+      <w:r>
+        <w:t>Player cannot reach betting limit</w:t>
+      </w:r>
+    </w:p>
+    <w:p/>
+    <w:p>
+      <w:pPr>
+        <w:pStyle w:val="Heading3"/>
+      </w:pPr>
+      <w:r>
+        <w:t>Steps taken to trace error</w:t>
+      </w:r>
+    </w:p>
+    <w:p>
+      <w:pPr>
+        <w:pStyle w:val="ListParagraph"/>
+        <w:numPr>
+          <w:ilvl w:val="0"/>
+          <w:numId w:val="1"/>
+        </w:numPr>
+      </w:pPr>
+      <w:r>
+        <w:t xml:space="preserve">Check </w:t>
+      </w:r>
+      <w:proofErr w:type="spellStart"/>
+      <w:r>
+        <w:rPr>
+          <w:i/>
+        </w:rPr>
+        <w:t>Player.takeBet</w:t>
+      </w:r>
+      <w:proofErr w:type="spellEnd"/>
+      <w:r>
+        <w:rPr>
+          <w:i/>
+        </w:rPr>
+        <w:t xml:space="preserve"> </w:t>
+      </w:r>
+      <w:r>
+        <w:t xml:space="preserve">method. Noticed </w:t>
+      </w:r>
+      <w:proofErr w:type="spellStart"/>
+      <w:r>
+        <w:rPr>
+          <w:i/>
+        </w:rPr>
+        <w:t>Player.balanceExceedsLimitBy</w:t>
+      </w:r>
+      <w:proofErr w:type="spellEnd"/>
+      <w:r>
+        <w:rPr>
+          <w:i/>
+        </w:rPr>
+        <w:t xml:space="preserve"> method</w:t>
+      </w:r>
+      <w:r>
+        <w:t xml:space="preserve"> will prevent the bet from being taken if false is returned.</w:t>
+      </w:r>
+    </w:p>
+    <w:p>
+      <w:pPr>
+        <w:pStyle w:val="ListParagraph"/>
+        <w:numPr>
+          <w:ilvl w:val="0"/>
+          <w:numId w:val="1"/>
+        </w:numPr>
+      </w:pPr>
+      <w:r>
         <w:t xml:space="preserve">Step into </w:t>
       </w:r>
+      <w:proofErr w:type="spellStart"/>
       <w:r>
         <w:rPr>
           <w:i/>
         </w:rPr>
-        <w:t xml:space="preserve">Player.balanceExceedsLimitBy </w:t>
+        <w:t>Player.balanceExceedsLimitBy</w:t>
+      </w:r>
+      <w:proofErr w:type="spellEnd"/>
+      <w:r>
+        <w:rPr>
+          <w:i/>
+        </w:rPr>
+        <w:t xml:space="preserve"> </w:t>
       </w:r>
       <w:r>
         <w:t xml:space="preserve">method. Notices that the method will only return true (and allow the player to take a bet) if the balance – bet is greater than 0 (so that you can’t end up with a negative limit). However, as the limit is 0, this method should be checking for balance – bet is greater than </w:t>
@@ -327,7 +759,7 @@
                     <pic:cNvPicPr/>
                   </pic:nvPicPr>
                   <pic:blipFill>
-                    <a:blip r:embed="rId5">
+                    <a:blip r:embed="rId9">
                       <a:extLst>
                         <a:ext uri="{28A0092B-C50C-407E-A947-70E740481C1C}">
                           <a14:useLocalDpi xmlns:a14="http://schemas.microsoft.com/office/drawing/2010/main" val="0"/>
@@ -365,7 +797,6 @@
         <w:pStyle w:val="Heading3"/>
       </w:pPr>
       <w:r>
-        <w:lastRenderedPageBreak/>
         <w:t>Bug Elimination Steps</w:t>
       </w:r>
     </w:p>
@@ -381,12 +812,22 @@
           <w:color w:val="ED7D31" w:themeColor="accent2"/>
         </w:rPr>
       </w:pPr>
+      <w:proofErr w:type="spellStart"/>
       <w:r>
         <w:rPr>
           <w:b/>
         </w:rPr>
-        <w:t>Player.cs:</w:t>
-      </w:r>
+        <w:t>Player.cs</w:t>
+      </w:r>
+      <w:proofErr w:type="spellEnd"/>
+      <w:proofErr w:type="gramStart"/>
+      <w:r>
+        <w:rPr>
+          <w:b/>
+        </w:rPr>
+        <w:t>:</w:t>
+      </w:r>
+      <w:proofErr w:type="gramEnd"/>
       <w:r>
         <w:rPr>
           <w:b/>
@@ -411,15 +852,47 @@
       <w:r>
         <w:t xml:space="preserve">Possible </w:t>
       </w:r>
-      <w:bookmarkStart w:id="0" w:name="_GoBack"/>
-      <w:bookmarkEnd w:id="0"/>
       <w:r>
         <w:t>Code Refactoring Improvements</w:t>
       </w:r>
     </w:p>
     <w:p>
       <w:r>
-        <w:t>Consider renaming method from balanceExceedsLimit to balanceReachesLimit so that it’s slightly clearer to the developer that the balance can reach (equal to) or exceed (greater than) the limit.</w:t>
+        <w:t xml:space="preserve">Consider renaming method from </w:t>
+      </w:r>
+      <w:proofErr w:type="spellStart"/>
+      <w:r>
+        <w:rPr>
+          <w:i/>
+        </w:rPr>
+        <w:t>balanceExceedsLimit</w:t>
+      </w:r>
+      <w:proofErr w:type="spellEnd"/>
+      <w:r>
+        <w:t xml:space="preserve"> to </w:t>
+      </w:r>
+      <w:proofErr w:type="spellStart"/>
+      <w:r>
+        <w:rPr>
+          <w:i/>
+        </w:rPr>
+        <w:t>balanceReache</w:t>
+      </w:r>
+      <w:r>
+        <w:rPr>
+          <w:i/>
+        </w:rPr>
+        <w:t>d</w:t>
+      </w:r>
+      <w:r>
+        <w:rPr>
+          <w:i/>
+        </w:rPr>
+        <w:t>Limit</w:t>
+      </w:r>
+      <w:proofErr w:type="spellEnd"/>
+      <w:r>
+        <w:t xml:space="preserve"> so that it’s slightly clearer to the developer that the balance can reach (equal to) or exceed (greater than) the limit.</w:t>
       </w:r>
     </w:p>
     <w:p>
@@ -427,10 +900,61 @@
         <w:pStyle w:val="Heading2"/>
       </w:pPr>
       <w:r>
+        <w:lastRenderedPageBreak/>
         <w:t>BUG003 - Odds in game do not appear to be correct</w:t>
       </w:r>
     </w:p>
-    <w:p/>
+    <w:p>
+      <w:pPr>
+        <w:pStyle w:val="Heading3"/>
+      </w:pPr>
+      <w:r>
+        <w:t>Steps taken to trace error</w:t>
+      </w:r>
+    </w:p>
+    <w:p>
+      <w:pPr>
+        <w:pStyle w:val="ListParagraph"/>
+        <w:numPr>
+          <w:ilvl w:val="0"/>
+          <w:numId w:val="2"/>
+        </w:numPr>
+      </w:pPr>
+      <w:r>
+        <w:t>When running the game in debug mode from Visual Studio, the loss count i</w:t>
+      </w:r>
+      <w:r>
+        <w:t xml:space="preserve">s always 2000, which I suspect is causing the results to be skewed. </w:t>
+      </w:r>
+    </w:p>
+    <w:p>
+      <w:pPr>
+        <w:pStyle w:val="ListParagraph"/>
+        <w:numPr>
+          <w:ilvl w:val="0"/>
+          <w:numId w:val="2"/>
+        </w:numPr>
+      </w:pPr>
+      <w:r>
+        <w:t xml:space="preserve">Running the game outside of Visual Studio (i.e. from command line) the </w:t>
+      </w:r>
+      <w:proofErr w:type="gramStart"/>
+      <w:r>
+        <w:t>win:</w:t>
+      </w:r>
+      <w:proofErr w:type="gramEnd"/>
+      <w:r>
+        <w:t>(</w:t>
+      </w:r>
+      <w:proofErr w:type="spellStart"/>
+      <w:r>
+        <w:t>win+lose</w:t>
+      </w:r>
+      <w:proofErr w:type="spellEnd"/>
+      <w:r>
+        <w:t>) ratio is closer to the correct ratio of 0.42.</w:t>
+      </w:r>
+    </w:p>
     <w:sectPr>
       <w:pgSz w:w="11906" w:h="16838"/>
       <w:pgMar w:top="1440" w:right="1440" w:bottom="1440" w:left="1440" w:header="708" w:footer="708" w:gutter="0"/>
@@ -556,8 +1080,124 @@
       </w:rPr>
     </w:lvl>
   </w:abstractNum>
+  <w:abstractNum w:abstractNumId="1">
+    <w:nsid w:val="339938F1"/>
+    <w:multiLevelType w:val="hybridMultilevel"/>
+    <w:tmpl w:val="843093F8"/>
+    <w:lvl w:ilvl="0" w:tplc="0C090001">
+      <w:start w:val="1"/>
+      <w:numFmt w:val="bullet"/>
+      <w:lvlText w:val=""/>
+      <w:lvlJc w:val="left"/>
+      <w:pPr>
+        <w:ind w:left="720" w:hanging="360"/>
+      </w:pPr>
+      <w:rPr>
+        <w:rFonts w:ascii="Symbol" w:hAnsi="Symbol" w:hint="default"/>
+      </w:rPr>
+    </w:lvl>
+    <w:lvl w:ilvl="1" w:tplc="0C090003" w:tentative="1">
+      <w:start w:val="1"/>
+      <w:numFmt w:val="bullet"/>
+      <w:lvlText w:val="o"/>
+      <w:lvlJc w:val="left"/>
+      <w:pPr>
+        <w:ind w:left="1440" w:hanging="360"/>
+      </w:pPr>
+      <w:rPr>
+        <w:rFonts w:ascii="Courier New" w:hAnsi="Courier New" w:cs="Courier New" w:hint="default"/>
+      </w:rPr>
+    </w:lvl>
+    <w:lvl w:ilvl="2" w:tplc="0C090005" w:tentative="1">
+      <w:start w:val="1"/>
+      <w:numFmt w:val="bullet"/>
+      <w:lvlText w:val=""/>
+      <w:lvlJc w:val="left"/>
+      <w:pPr>
+        <w:ind w:left="2160" w:hanging="360"/>
+      </w:pPr>
+      <w:rPr>
+        <w:rFonts w:ascii="Wingdings" w:hAnsi="Wingdings" w:hint="default"/>
+      </w:rPr>
+    </w:lvl>
+    <w:lvl w:ilvl="3" w:tplc="0C090001" w:tentative="1">
+      <w:start w:val="1"/>
+      <w:numFmt w:val="bullet"/>
+      <w:lvlText w:val=""/>
+      <w:lvlJc w:val="left"/>
+      <w:pPr>
+        <w:ind w:left="2880" w:hanging="360"/>
+      </w:pPr>
+      <w:rPr>
+        <w:rFonts w:ascii="Symbol" w:hAnsi="Symbol" w:hint="default"/>
+      </w:rPr>
+    </w:lvl>
+    <w:lvl w:ilvl="4" w:tplc="0C090003" w:tentative="1">
+      <w:start w:val="1"/>
+      <w:numFmt w:val="bullet"/>
+      <w:lvlText w:val="o"/>
+      <w:lvlJc w:val="left"/>
+      <w:pPr>
+        <w:ind w:left="3600" w:hanging="360"/>
+      </w:pPr>
+      <w:rPr>
+        <w:rFonts w:ascii="Courier New" w:hAnsi="Courier New" w:cs="Courier New" w:hint="default"/>
+      </w:rPr>
+    </w:lvl>
+    <w:lvl w:ilvl="5" w:tplc="0C090005" w:tentative="1">
+      <w:start w:val="1"/>
+      <w:numFmt w:val="bullet"/>
+      <w:lvlText w:val=""/>
+      <w:lvlJc w:val="left"/>
+      <w:pPr>
+        <w:ind w:left="4320" w:hanging="360"/>
+      </w:pPr>
+      <w:rPr>
+        <w:rFonts w:ascii="Wingdings" w:hAnsi="Wingdings" w:hint="default"/>
+      </w:rPr>
+    </w:lvl>
+    <w:lvl w:ilvl="6" w:tplc="0C090001" w:tentative="1">
+      <w:start w:val="1"/>
+      <w:numFmt w:val="bullet"/>
+      <w:lvlText w:val=""/>
+      <w:lvlJc w:val="left"/>
+      <w:pPr>
+        <w:ind w:left="5040" w:hanging="360"/>
+      </w:pPr>
+      <w:rPr>
+        <w:rFonts w:ascii="Symbol" w:hAnsi="Symbol" w:hint="default"/>
+      </w:rPr>
+    </w:lvl>
+    <w:lvl w:ilvl="7" w:tplc="0C090003" w:tentative="1">
+      <w:start w:val="1"/>
+      <w:numFmt w:val="bullet"/>
+      <w:lvlText w:val="o"/>
+      <w:lvlJc w:val="left"/>
+      <w:pPr>
+        <w:ind w:left="5760" w:hanging="360"/>
+      </w:pPr>
+      <w:rPr>
+        <w:rFonts w:ascii="Courier New" w:hAnsi="Courier New" w:cs="Courier New" w:hint="default"/>
+      </w:rPr>
+    </w:lvl>
+    <w:lvl w:ilvl="8" w:tplc="0C090005" w:tentative="1">
+      <w:start w:val="1"/>
+      <w:numFmt w:val="bullet"/>
+      <w:lvlText w:val=""/>
+      <w:lvlJc w:val="left"/>
+      <w:pPr>
+        <w:ind w:left="6480" w:hanging="360"/>
+      </w:pPr>
+      <w:rPr>
+        <w:rFonts w:ascii="Wingdings" w:hAnsi="Wingdings" w:hint="default"/>
+      </w:rPr>
+    </w:lvl>
+  </w:abstractNum>
   <w:num w:numId="1">
     <w:abstractNumId w:val="0"/>
+  </w:num>
+  <w:num w:numId="2">
+    <w:abstractNumId w:val="1"/>
   </w:num>
 </w:numbering>
 </file>
@@ -1146,6 +1786,25 @@
       <w:contextualSpacing/>
     </w:pPr>
   </w:style>
+  <w:style w:type="paragraph" w:styleId="Caption">
+    <w:name w:val="caption"/>
+    <w:basedOn w:val="Normal"/>
+    <w:next w:val="Normal"/>
+    <w:uiPriority w:val="35"/>
+    <w:unhideWhenUsed/>
+    <w:qFormat/>
+    <w:rsid w:val="00BA0AD1"/>
+    <w:pPr>
+      <w:spacing w:after="200" w:line="240" w:lineRule="auto"/>
+    </w:pPr>
+    <w:rPr>
+      <w:i/>
+      <w:iCs/>
+      <w:color w:val="44546A" w:themeColor="text2"/>
+      <w:sz w:val="18"/>
+      <w:szCs w:val="18"/>
+    </w:rPr>
+  </w:style>
 </w:styles>
 </file>
 

</xml_diff>

<commit_message>
Added debug log and Dice_Roll_Will_Always_Return_A_High_Repetition_Rate unit test for BUG003 - Odds in game do not appear to be correct.
</commit_message>
<xml_diff>
--- a/Assignment 2/Test Documentation/Debugging Log.docx
+++ b/Assignment 2/Test Documentation/Debugging Log.docx
@@ -157,7 +157,6 @@
       <w:r>
         <w:t xml:space="preserve">Check </w:t>
       </w:r>
-      <w:proofErr w:type="spellStart"/>
       <w:r>
         <w:rPr>
           <w:i/>
@@ -170,7 +169,6 @@
         </w:rPr>
         <w:t>receiveWinnings</w:t>
       </w:r>
-      <w:proofErr w:type="spellEnd"/>
       <w:r>
         <w:rPr>
           <w:i/>
@@ -192,38 +190,14 @@
       <w:r>
         <w:t xml:space="preserve">Check </w:t>
       </w:r>
-      <w:proofErr w:type="spellStart"/>
       <w:r>
         <w:rPr>
           <w:i/>
         </w:rPr>
-        <w:t>Game.playRound</w:t>
-      </w:r>
-      <w:proofErr w:type="spellEnd"/>
-      <w:r>
-        <w:rPr>
-          <w:i/>
-        </w:rPr>
-        <w:t xml:space="preserve"> </w:t>
-      </w:r>
-      <w:r>
-        <w:t xml:space="preserve">method. Note: </w:t>
-      </w:r>
-      <w:proofErr w:type="spellStart"/>
-      <w:r>
-        <w:t>playRound</w:t>
-      </w:r>
-      <w:proofErr w:type="spellEnd"/>
-      <w:r>
-        <w:t xml:space="preserve"> method calls the </w:t>
-      </w:r>
-      <w:proofErr w:type="spellStart"/>
-      <w:r>
-        <w:t>takeBet</w:t>
-      </w:r>
-      <w:proofErr w:type="spellEnd"/>
-      <w:r>
-        <w:t xml:space="preserve"> method prior to testing the rolled dice against the value selected. </w:t>
+        <w:t xml:space="preserve">Game.playRound </w:t>
+      </w:r>
+      <w:r>
+        <w:t xml:space="preserve">method. Note: playRound method calls the takeBet method prior to testing the rolled dice against the value selected. </w:t>
       </w:r>
     </w:p>
     <w:p>
@@ -322,14 +296,27 @@
       <w:r>
         <w:t xml:space="preserve">Figure </w:t>
       </w:r>
-      <w:fldSimple w:instr=" SEQ Figure \* ARABIC ">
-        <w:r>
-          <w:rPr>
-            <w:noProof/>
-          </w:rPr>
-          <w:t>1</w:t>
-        </w:r>
-      </w:fldSimple>
+      <w:r>
+        <w:fldChar w:fldCharType="begin"/>
+      </w:r>
+      <w:r>
+        <w:instrText xml:space="preserve"> SEQ Figure \* ARABIC </w:instrText>
+      </w:r>
+      <w:r>
+        <w:fldChar w:fldCharType="separate"/>
+      </w:r>
+      <w:r>
+        <w:rPr>
+          <w:noProof/>
+        </w:rPr>
+        <w:t>1</w:t>
+      </w:r>
+      <w:r>
+        <w:rPr>
+          <w:noProof/>
+        </w:rPr>
+        <w:fldChar w:fldCharType="end"/>
+      </w:r>
       <w:r>
         <w:t xml:space="preserve"> - Showing balance before the bet has been taken</w:t>
       </w:r>
@@ -395,14 +382,27 @@
       <w:r>
         <w:t xml:space="preserve">Figure </w:t>
       </w:r>
-      <w:fldSimple w:instr=" SEQ Figure \* ARABIC ">
-        <w:r>
-          <w:rPr>
-            <w:noProof/>
-          </w:rPr>
-          <w:t>2</w:t>
-        </w:r>
-      </w:fldSimple>
+      <w:r>
+        <w:fldChar w:fldCharType="begin"/>
+      </w:r>
+      <w:r>
+        <w:instrText xml:space="preserve"> SEQ Figure \* ARABIC </w:instrText>
+      </w:r>
+      <w:r>
+        <w:fldChar w:fldCharType="separate"/>
+      </w:r>
+      <w:r>
+        <w:rPr>
+          <w:noProof/>
+        </w:rPr>
+        <w:t>2</w:t>
+      </w:r>
+      <w:r>
+        <w:rPr>
+          <w:noProof/>
+        </w:rPr>
+        <w:fldChar w:fldCharType="end"/>
+      </w:r>
       <w:r>
         <w:t xml:space="preserve"> - Showing the balance after the bet has been taken</w:t>
       </w:r>
@@ -479,14 +479,27 @@
       <w:r>
         <w:t xml:space="preserve">Figure </w:t>
       </w:r>
-      <w:fldSimple w:instr=" SEQ Figure \* ARABIC ">
-        <w:r>
-          <w:rPr>
-            <w:noProof/>
-          </w:rPr>
-          <w:t>3</w:t>
-        </w:r>
-      </w:fldSimple>
+      <w:r>
+        <w:fldChar w:fldCharType="begin"/>
+      </w:r>
+      <w:r>
+        <w:instrText xml:space="preserve"> SEQ Figure \* ARABIC </w:instrText>
+      </w:r>
+      <w:r>
+        <w:fldChar w:fldCharType="separate"/>
+      </w:r>
+      <w:r>
+        <w:rPr>
+          <w:noProof/>
+        </w:rPr>
+        <w:t>3</w:t>
+      </w:r>
+      <w:r>
+        <w:rPr>
+          <w:noProof/>
+        </w:rPr>
+        <w:fldChar w:fldCharType="end"/>
+      </w:r>
       <w:r>
         <w:t xml:space="preserve"> - Showing the balance before the winnings have been received</w:t>
       </w:r>
@@ -552,14 +565,27 @@
       <w:r>
         <w:t xml:space="preserve">Figure </w:t>
       </w:r>
-      <w:fldSimple w:instr=" SEQ Figure \* ARABIC ">
-        <w:r>
-          <w:rPr>
-            <w:noProof/>
-          </w:rPr>
-          <w:t>4</w:t>
-        </w:r>
-      </w:fldSimple>
+      <w:r>
+        <w:fldChar w:fldCharType="begin"/>
+      </w:r>
+      <w:r>
+        <w:instrText xml:space="preserve"> SEQ Figure \* ARABIC </w:instrText>
+      </w:r>
+      <w:r>
+        <w:fldChar w:fldCharType="separate"/>
+      </w:r>
+      <w:r>
+        <w:rPr>
+          <w:noProof/>
+        </w:rPr>
+        <w:t>4</w:t>
+      </w:r>
+      <w:r>
+        <w:rPr>
+          <w:noProof/>
+        </w:rPr>
+        <w:fldChar w:fldCharType="end"/>
+      </w:r>
       <w:r>
         <w:t xml:space="preserve"> - Showing the balance after the winnings have been added back to the balance</w:t>
       </w:r>
@@ -611,8 +637,6 @@
       <w:pPr>
         <w:pStyle w:val="Heading2"/>
       </w:pPr>
-      <w:bookmarkStart w:id="0" w:name="_GoBack"/>
-      <w:bookmarkEnd w:id="0"/>
       <w:r>
         <w:lastRenderedPageBreak/>
         <w:t>BUG00</w:t>
@@ -647,36 +671,20 @@
       <w:r>
         <w:t xml:space="preserve">Check </w:t>
       </w:r>
-      <w:proofErr w:type="spellStart"/>
       <w:r>
         <w:rPr>
           <w:i/>
         </w:rPr>
-        <w:t>Player.takeBet</w:t>
-      </w:r>
-      <w:proofErr w:type="spellEnd"/>
+        <w:t xml:space="preserve">Player.takeBet </w:t>
+      </w:r>
+      <w:r>
+        <w:t xml:space="preserve">method. Noticed </w:t>
+      </w:r>
       <w:r>
         <w:rPr>
           <w:i/>
         </w:rPr>
-        <w:t xml:space="preserve"> </w:t>
-      </w:r>
-      <w:r>
-        <w:t xml:space="preserve">method. Noticed </w:t>
-      </w:r>
-      <w:proofErr w:type="spellStart"/>
-      <w:r>
-        <w:rPr>
-          <w:i/>
-        </w:rPr>
-        <w:t>Player.balanceExceedsLimitBy</w:t>
-      </w:r>
-      <w:proofErr w:type="spellEnd"/>
-      <w:r>
-        <w:rPr>
-          <w:i/>
-        </w:rPr>
-        <w:t xml:space="preserve"> method</w:t>
+        <w:t>Player.balanceExceedsLimitBy method</w:t>
       </w:r>
       <w:r>
         <w:t xml:space="preserve"> will prevent the bet from being taken if false is returned.</w:t>
@@ -693,19 +701,11 @@
       <w:r>
         <w:t xml:space="preserve">Step into </w:t>
       </w:r>
-      <w:proofErr w:type="spellStart"/>
       <w:r>
         <w:rPr>
           <w:i/>
         </w:rPr>
-        <w:t>Player.balanceExceedsLimitBy</w:t>
-      </w:r>
-      <w:proofErr w:type="spellEnd"/>
-      <w:r>
-        <w:rPr>
-          <w:i/>
-        </w:rPr>
-        <w:t xml:space="preserve"> </w:t>
+        <w:t xml:space="preserve">Player.balanceExceedsLimitBy </w:t>
       </w:r>
       <w:r>
         <w:t xml:space="preserve">method. Notices that the method will only return true (and allow the player to take a bet) if the balance – bet is greater than 0 (so that you can’t end up with a negative limit). However, as the limit is 0, this method should be checking for balance – bet is greater than </w:t>
@@ -812,22 +812,12 @@
           <w:color w:val="ED7D31" w:themeColor="accent2"/>
         </w:rPr>
       </w:pPr>
-      <w:proofErr w:type="spellStart"/>
       <w:r>
         <w:rPr>
           <w:b/>
         </w:rPr>
-        <w:t>Player.cs</w:t>
-      </w:r>
-      <w:proofErr w:type="spellEnd"/>
-      <w:proofErr w:type="gramStart"/>
-      <w:r>
-        <w:rPr>
-          <w:b/>
-        </w:rPr>
-        <w:t>:</w:t>
-      </w:r>
-      <w:proofErr w:type="gramEnd"/>
+        <w:t>Player.cs:</w:t>
+      </w:r>
       <w:r>
         <w:rPr>
           <w:b/>
@@ -860,18 +850,15 @@
       <w:r>
         <w:t xml:space="preserve">Consider renaming method from </w:t>
       </w:r>
-      <w:proofErr w:type="spellStart"/>
       <w:r>
         <w:rPr>
           <w:i/>
         </w:rPr>
         <w:t>balanceExceedsLimit</w:t>
       </w:r>
-      <w:proofErr w:type="spellEnd"/>
       <w:r>
         <w:t xml:space="preserve"> to </w:t>
       </w:r>
-      <w:proofErr w:type="spellStart"/>
       <w:r>
         <w:rPr>
           <w:i/>
@@ -890,9 +877,13 @@
         </w:rPr>
         <w:t>Limit</w:t>
       </w:r>
-      <w:proofErr w:type="spellEnd"/>
       <w:r>
         <w:t xml:space="preserve"> so that it’s slightly clearer to the developer that the balance can reach (equal to) or exceed (greater than) the limit.</w:t>
+      </w:r>
+    </w:p>
+    <w:p>
+      <w:r>
+        <w:br w:type="page"/>
       </w:r>
     </w:p>
     <w:p>
@@ -921,10 +912,57 @@
         </w:numPr>
       </w:pPr>
       <w:r>
-        <w:t>When running the game in debug mode from Visual Studio, the loss count i</w:t>
-      </w:r>
-      <w:r>
-        <w:t xml:space="preserve">s always 2000, which I suspect is causing the results to be skewed. </w:t>
+        <w:t>Initially unable to reproduce this error, as running the program will show a valid score of result of 0.39 (which is much closer to the 0.42) ratio than the reported 0.60 values: See screenshot below:</w:t>
+      </w:r>
+      <w:r>
+        <w:br/>
+      </w:r>
+      <w:r>
+        <w:rPr>
+          <w:noProof/>
+          <w:lang w:eastAsia="en-AU"/>
+        </w:rPr>
+        <w:drawing>
+          <wp:inline distT="0" distB="0" distL="0" distR="0">
+            <wp:extent cx="5219700" cy="3022175"/>
+            <wp:effectExtent l="0" t="0" r="0" b="6985"/>
+            <wp:docPr id="6" name="Picture 6"/>
+            <wp:cNvGraphicFramePr>
+              <a:graphicFrameLocks xmlns:a="http://schemas.openxmlformats.org/drawingml/2006/main" noChangeAspect="1"/>
+            </wp:cNvGraphicFramePr>
+            <a:graphic xmlns:a="http://schemas.openxmlformats.org/drawingml/2006/main">
+              <a:graphicData uri="http://schemas.openxmlformats.org/drawingml/2006/picture">
+                <pic:pic xmlns:pic="http://schemas.openxmlformats.org/drawingml/2006/picture">
+                  <pic:nvPicPr>
+                    <pic:cNvPr id="6" name="crown-anchor.png"/>
+                    <pic:cNvPicPr/>
+                  </pic:nvPicPr>
+                  <pic:blipFill>
+                    <a:blip r:embed="rId10">
+                      <a:extLst>
+                        <a:ext uri="{28A0092B-C50C-407E-A947-70E740481C1C}">
+                          <a14:useLocalDpi xmlns:a14="http://schemas.microsoft.com/office/drawing/2010/main" val="0"/>
+                        </a:ext>
+                      </a:extLst>
+                    </a:blip>
+                    <a:stretch>
+                      <a:fillRect/>
+                    </a:stretch>
+                  </pic:blipFill>
+                  <pic:spPr>
+                    <a:xfrm>
+                      <a:off x="0" y="0"/>
+                      <a:ext cx="5224980" cy="3025232"/>
+                    </a:xfrm>
+                    <a:prstGeom prst="rect">
+                      <a:avLst/>
+                    </a:prstGeom>
+                  </pic:spPr>
+                </pic:pic>
+              </a:graphicData>
+            </a:graphic>
+          </wp:inline>
+        </w:drawing>
       </w:r>
     </w:p>
     <w:p>
@@ -936,24 +974,61 @@
         </w:numPr>
       </w:pPr>
       <w:r>
-        <w:t xml:space="preserve">Running the game outside of Visual Studio (i.e. from command line) the </w:t>
-      </w:r>
-      <w:proofErr w:type="gramStart"/>
-      <w:r>
-        <w:t>win:</w:t>
-      </w:r>
-      <w:proofErr w:type="gramEnd"/>
-      <w:r>
-        <w:t>(</w:t>
-      </w:r>
-      <w:proofErr w:type="spellStart"/>
-      <w:r>
-        <w:t>win+lose</w:t>
-      </w:r>
-      <w:proofErr w:type="spellEnd"/>
-      <w:r>
-        <w:t>) ratio is closer to the correct ratio of 0.42.</w:t>
-      </w:r>
+        <w:t xml:space="preserve">Continuing on with the bug report none-the-less, concentrating on the Dice.roll() method as this seems to use a random number to generate the value of the dice rolled. </w:t>
+      </w:r>
+    </w:p>
+    <w:p>
+      <w:pPr>
+        <w:pStyle w:val="ListParagraph"/>
+        <w:numPr>
+          <w:ilvl w:val="0"/>
+          <w:numId w:val="2"/>
+        </w:numPr>
+      </w:pPr>
+      <w:r>
+        <w:t>Looking at the screenshot above, the last 9 or rolls are the same, so I don’t think the random number stuff is working correctly and incrementing the seed properly (perhaps using milliseconds which is much too slow for these types of iterations).</w:t>
+      </w:r>
+    </w:p>
+    <w:p>
+      <w:pPr>
+        <w:pStyle w:val="ListParagraph"/>
+        <w:numPr>
+          <w:ilvl w:val="0"/>
+          <w:numId w:val="2"/>
+        </w:numPr>
+      </w:pPr>
+      <w:r>
+        <w:t>This actually makes sense, as the game will roll 3 different dice objects, which will each have its own RANDOM property which is not getting updated, as evidenced by the repeating pattern. I’ll write a unit test for this.</w:t>
+      </w:r>
+    </w:p>
+    <w:p>
+      <w:pPr>
+        <w:pStyle w:val="ListParagraph"/>
+        <w:numPr>
+          <w:ilvl w:val="0"/>
+          <w:numId w:val="2"/>
+        </w:numPr>
+      </w:pPr>
+      <w:r>
+        <w:t xml:space="preserve">Created unit test </w:t>
+      </w:r>
+      <w:r>
+        <w:rPr>
+          <w:i/>
+        </w:rPr>
+        <w:t>Dice_Roll_Will_Always_Return_A_High_Repetition_Rate</w:t>
+      </w:r>
+      <w:r>
+        <w:rPr>
+          <w:i/>
+        </w:rPr>
+        <w:t xml:space="preserve"> </w:t>
+      </w:r>
+      <w:r>
+        <w:t>which will detect any repeat rolls where the number of repeats are &gt; 5. This is not the cause the bug. Back to the drawing board.</w:t>
+      </w:r>
+      <w:bookmarkStart w:id="0" w:name="_GoBack"/>
+      <w:bookmarkEnd w:id="0"/>
     </w:p>
     <w:sectPr>
       <w:pgSz w:w="11906" w:h="16838"/>

</xml_diff>

<commit_message>
Added debugging log for BUG004 - Game does not update current dice values rolled. Created unit test to prove the existence of the bug. Updated the Unit Test Specifications document to include this new test as well as the results.
</commit_message>
<xml_diff>
--- a/Assignment 2/Test Documentation/Debugging Log.docx
+++ b/Assignment 2/Test Documentation/Debugging Log.docx
@@ -1027,8 +1027,66 @@
       <w:r>
         <w:t>which will detect any repeat rolls where the number of repeats are &gt; 5. This is not the cause the bug. Back to the drawing board.</w:t>
       </w:r>
+    </w:p>
+    <w:p>
+      <w:r>
+        <w:br w:type="page"/>
+      </w:r>
+    </w:p>
+    <w:p>
+      <w:pPr>
+        <w:pStyle w:val="Heading2"/>
+      </w:pPr>
+      <w:r>
+        <w:lastRenderedPageBreak/>
+        <w:t xml:space="preserve">BUG004: </w:t>
+      </w:r>
+      <w:r>
+        <w:t>Game</w:t>
+      </w:r>
       <w:bookmarkStart w:id="0" w:name="_GoBack"/>
       <w:bookmarkEnd w:id="0"/>
+      <w:r>
+        <w:t xml:space="preserve"> does not update current dice values rolled.</w:t>
+      </w:r>
+    </w:p>
+    <w:p>
+      <w:pPr>
+        <w:pStyle w:val="Heading3"/>
+      </w:pPr>
+      <w:r>
+        <w:t>Steps taken to trace error:</w:t>
+      </w:r>
+    </w:p>
+    <w:p>
+      <w:pPr>
+        <w:pStyle w:val="ListParagraph"/>
+        <w:numPr>
+          <w:ilvl w:val="0"/>
+          <w:numId w:val="3"/>
+        </w:numPr>
+      </w:pPr>
+      <w:r>
+        <w:t>Noticed that the game is not updating the values of the dice outputted to the console when the game is iterating through the rounds.</w:t>
+      </w:r>
+    </w:p>
+    <w:p>
+      <w:pPr>
+        <w:pStyle w:val="ListParagraph"/>
+        <w:numPr>
+          <w:ilvl w:val="0"/>
+          <w:numId w:val="3"/>
+        </w:numPr>
+      </w:pPr>
+      <w:r>
+        <w:t>To confirm this, I’ll write a unit test that shows that the each time a round is played, the dice values remain unchanged. 2</w:t>
+      </w:r>
+      <w:r>
+        <w:t>0</w:t>
+      </w:r>
+      <w:r>
+        <w:t xml:space="preserve"> rounds without change should be sufficient for this test.</w:t>
+      </w:r>
     </w:p>
     <w:sectPr>
       <w:pgSz w:w="11906" w:h="16838"/>
@@ -1268,11 +1326,127 @@
       </w:rPr>
     </w:lvl>
   </w:abstractNum>
+  <w:abstractNum w:abstractNumId="2">
+    <w:nsid w:val="6F17054A"/>
+    <w:multiLevelType w:val="hybridMultilevel"/>
+    <w:tmpl w:val="2E167080"/>
+    <w:lvl w:ilvl="0" w:tplc="0C090001">
+      <w:start w:val="1"/>
+      <w:numFmt w:val="bullet"/>
+      <w:lvlText w:val=""/>
+      <w:lvlJc w:val="left"/>
+      <w:pPr>
+        <w:ind w:left="720" w:hanging="360"/>
+      </w:pPr>
+      <w:rPr>
+        <w:rFonts w:ascii="Symbol" w:hAnsi="Symbol" w:hint="default"/>
+      </w:rPr>
+    </w:lvl>
+    <w:lvl w:ilvl="1" w:tplc="0C090003" w:tentative="1">
+      <w:start w:val="1"/>
+      <w:numFmt w:val="bullet"/>
+      <w:lvlText w:val="o"/>
+      <w:lvlJc w:val="left"/>
+      <w:pPr>
+        <w:ind w:left="1440" w:hanging="360"/>
+      </w:pPr>
+      <w:rPr>
+        <w:rFonts w:ascii="Courier New" w:hAnsi="Courier New" w:cs="Courier New" w:hint="default"/>
+      </w:rPr>
+    </w:lvl>
+    <w:lvl w:ilvl="2" w:tplc="0C090005" w:tentative="1">
+      <w:start w:val="1"/>
+      <w:numFmt w:val="bullet"/>
+      <w:lvlText w:val=""/>
+      <w:lvlJc w:val="left"/>
+      <w:pPr>
+        <w:ind w:left="2160" w:hanging="360"/>
+      </w:pPr>
+      <w:rPr>
+        <w:rFonts w:ascii="Wingdings" w:hAnsi="Wingdings" w:hint="default"/>
+      </w:rPr>
+    </w:lvl>
+    <w:lvl w:ilvl="3" w:tplc="0C090001" w:tentative="1">
+      <w:start w:val="1"/>
+      <w:numFmt w:val="bullet"/>
+      <w:lvlText w:val=""/>
+      <w:lvlJc w:val="left"/>
+      <w:pPr>
+        <w:ind w:left="2880" w:hanging="360"/>
+      </w:pPr>
+      <w:rPr>
+        <w:rFonts w:ascii="Symbol" w:hAnsi="Symbol" w:hint="default"/>
+      </w:rPr>
+    </w:lvl>
+    <w:lvl w:ilvl="4" w:tplc="0C090003" w:tentative="1">
+      <w:start w:val="1"/>
+      <w:numFmt w:val="bullet"/>
+      <w:lvlText w:val="o"/>
+      <w:lvlJc w:val="left"/>
+      <w:pPr>
+        <w:ind w:left="3600" w:hanging="360"/>
+      </w:pPr>
+      <w:rPr>
+        <w:rFonts w:ascii="Courier New" w:hAnsi="Courier New" w:cs="Courier New" w:hint="default"/>
+      </w:rPr>
+    </w:lvl>
+    <w:lvl w:ilvl="5" w:tplc="0C090005" w:tentative="1">
+      <w:start w:val="1"/>
+      <w:numFmt w:val="bullet"/>
+      <w:lvlText w:val=""/>
+      <w:lvlJc w:val="left"/>
+      <w:pPr>
+        <w:ind w:left="4320" w:hanging="360"/>
+      </w:pPr>
+      <w:rPr>
+        <w:rFonts w:ascii="Wingdings" w:hAnsi="Wingdings" w:hint="default"/>
+      </w:rPr>
+    </w:lvl>
+    <w:lvl w:ilvl="6" w:tplc="0C090001" w:tentative="1">
+      <w:start w:val="1"/>
+      <w:numFmt w:val="bullet"/>
+      <w:lvlText w:val=""/>
+      <w:lvlJc w:val="left"/>
+      <w:pPr>
+        <w:ind w:left="5040" w:hanging="360"/>
+      </w:pPr>
+      <w:rPr>
+        <w:rFonts w:ascii="Symbol" w:hAnsi="Symbol" w:hint="default"/>
+      </w:rPr>
+    </w:lvl>
+    <w:lvl w:ilvl="7" w:tplc="0C090003" w:tentative="1">
+      <w:start w:val="1"/>
+      <w:numFmt w:val="bullet"/>
+      <w:lvlText w:val="o"/>
+      <w:lvlJc w:val="left"/>
+      <w:pPr>
+        <w:ind w:left="5760" w:hanging="360"/>
+      </w:pPr>
+      <w:rPr>
+        <w:rFonts w:ascii="Courier New" w:hAnsi="Courier New" w:cs="Courier New" w:hint="default"/>
+      </w:rPr>
+    </w:lvl>
+    <w:lvl w:ilvl="8" w:tplc="0C090005" w:tentative="1">
+      <w:start w:val="1"/>
+      <w:numFmt w:val="bullet"/>
+      <w:lvlText w:val=""/>
+      <w:lvlJc w:val="left"/>
+      <w:pPr>
+        <w:ind w:left="6480" w:hanging="360"/>
+      </w:pPr>
+      <w:rPr>
+        <w:rFonts w:ascii="Wingdings" w:hAnsi="Wingdings" w:hint="default"/>
+      </w:rPr>
+    </w:lvl>
+  </w:abstractNum>
   <w:num w:numId="1">
     <w:abstractNumId w:val="0"/>
   </w:num>
   <w:num w:numId="2">
     <w:abstractNumId w:val="1"/>
+  </w:num>
+  <w:num w:numId="3">
+    <w:abstractNumId w:val="2"/>
   </w:num>
 </w:numbering>
 </file>

</xml_diff>

<commit_message>
Resolved bug for BUG004 - Game does not update current dice values rolled. Updated Unit Test Specifications to include the bug resolved unit test. Updated code to correct the bug.
</commit_message>
<xml_diff>
--- a/Assignment 2/Test Documentation/Debugging Log.docx
+++ b/Assignment 2/Test Documentation/Debugging Log.docx
@@ -157,6 +157,7 @@
       <w:r>
         <w:t xml:space="preserve">Check </w:t>
       </w:r>
+      <w:proofErr w:type="spellStart"/>
       <w:r>
         <w:rPr>
           <w:i/>
@@ -169,6 +170,7 @@
         </w:rPr>
         <w:t>receiveWinnings</w:t>
       </w:r>
+      <w:proofErr w:type="spellEnd"/>
       <w:r>
         <w:rPr>
           <w:i/>
@@ -190,14 +192,38 @@
       <w:r>
         <w:t xml:space="preserve">Check </w:t>
       </w:r>
+      <w:proofErr w:type="spellStart"/>
       <w:r>
         <w:rPr>
           <w:i/>
         </w:rPr>
-        <w:t xml:space="preserve">Game.playRound </w:t>
-      </w:r>
-      <w:r>
-        <w:t xml:space="preserve">method. Note: playRound method calls the takeBet method prior to testing the rolled dice against the value selected. </w:t>
+        <w:t>Game.playRound</w:t>
+      </w:r>
+      <w:proofErr w:type="spellEnd"/>
+      <w:r>
+        <w:rPr>
+          <w:i/>
+        </w:rPr>
+        <w:t xml:space="preserve"> </w:t>
+      </w:r>
+      <w:r>
+        <w:t xml:space="preserve">method. Note: </w:t>
+      </w:r>
+      <w:proofErr w:type="spellStart"/>
+      <w:r>
+        <w:t>playRound</w:t>
+      </w:r>
+      <w:proofErr w:type="spellEnd"/>
+      <w:r>
+        <w:t xml:space="preserve"> method calls the </w:t>
+      </w:r>
+      <w:proofErr w:type="spellStart"/>
+      <w:r>
+        <w:t>takeBet</w:t>
+      </w:r>
+      <w:proofErr w:type="spellEnd"/>
+      <w:r>
+        <w:t xml:space="preserve"> method prior to testing the rolled dice against the value selected. </w:t>
       </w:r>
     </w:p>
     <w:p>
@@ -296,27 +322,14 @@
       <w:r>
         <w:t xml:space="preserve">Figure </w:t>
       </w:r>
-      <w:r>
-        <w:fldChar w:fldCharType="begin"/>
-      </w:r>
-      <w:r>
-        <w:instrText xml:space="preserve"> SEQ Figure \* ARABIC </w:instrText>
-      </w:r>
-      <w:r>
-        <w:fldChar w:fldCharType="separate"/>
-      </w:r>
-      <w:r>
-        <w:rPr>
-          <w:noProof/>
-        </w:rPr>
-        <w:t>1</w:t>
-      </w:r>
-      <w:r>
-        <w:rPr>
-          <w:noProof/>
-        </w:rPr>
-        <w:fldChar w:fldCharType="end"/>
-      </w:r>
+      <w:fldSimple w:instr=" SEQ Figure \* ARABIC ">
+        <w:r>
+          <w:rPr>
+            <w:noProof/>
+          </w:rPr>
+          <w:t>1</w:t>
+        </w:r>
+      </w:fldSimple>
       <w:r>
         <w:t xml:space="preserve"> - Showing balance before the bet has been taken</w:t>
       </w:r>
@@ -382,27 +395,14 @@
       <w:r>
         <w:t xml:space="preserve">Figure </w:t>
       </w:r>
-      <w:r>
-        <w:fldChar w:fldCharType="begin"/>
-      </w:r>
-      <w:r>
-        <w:instrText xml:space="preserve"> SEQ Figure \* ARABIC </w:instrText>
-      </w:r>
-      <w:r>
-        <w:fldChar w:fldCharType="separate"/>
-      </w:r>
-      <w:r>
-        <w:rPr>
-          <w:noProof/>
-        </w:rPr>
-        <w:t>2</w:t>
-      </w:r>
-      <w:r>
-        <w:rPr>
-          <w:noProof/>
-        </w:rPr>
-        <w:fldChar w:fldCharType="end"/>
-      </w:r>
+      <w:fldSimple w:instr=" SEQ Figure \* ARABIC ">
+        <w:r>
+          <w:rPr>
+            <w:noProof/>
+          </w:rPr>
+          <w:t>2</w:t>
+        </w:r>
+      </w:fldSimple>
       <w:r>
         <w:t xml:space="preserve"> - Showing the balance after the bet has been taken</w:t>
       </w:r>
@@ -479,27 +479,14 @@
       <w:r>
         <w:t xml:space="preserve">Figure </w:t>
       </w:r>
-      <w:r>
-        <w:fldChar w:fldCharType="begin"/>
-      </w:r>
-      <w:r>
-        <w:instrText xml:space="preserve"> SEQ Figure \* ARABIC </w:instrText>
-      </w:r>
-      <w:r>
-        <w:fldChar w:fldCharType="separate"/>
-      </w:r>
-      <w:r>
-        <w:rPr>
-          <w:noProof/>
-        </w:rPr>
-        <w:t>3</w:t>
-      </w:r>
-      <w:r>
-        <w:rPr>
-          <w:noProof/>
-        </w:rPr>
-        <w:fldChar w:fldCharType="end"/>
-      </w:r>
+      <w:fldSimple w:instr=" SEQ Figure \* ARABIC ">
+        <w:r>
+          <w:rPr>
+            <w:noProof/>
+          </w:rPr>
+          <w:t>3</w:t>
+        </w:r>
+      </w:fldSimple>
       <w:r>
         <w:t xml:space="preserve"> - Showing the balance before the winnings have been received</w:t>
       </w:r>
@@ -565,27 +552,14 @@
       <w:r>
         <w:t xml:space="preserve">Figure </w:t>
       </w:r>
-      <w:r>
-        <w:fldChar w:fldCharType="begin"/>
-      </w:r>
-      <w:r>
-        <w:instrText xml:space="preserve"> SEQ Figure \* ARABIC </w:instrText>
-      </w:r>
-      <w:r>
-        <w:fldChar w:fldCharType="separate"/>
-      </w:r>
-      <w:r>
-        <w:rPr>
-          <w:noProof/>
-        </w:rPr>
-        <w:t>4</w:t>
-      </w:r>
-      <w:r>
-        <w:rPr>
-          <w:noProof/>
-        </w:rPr>
-        <w:fldChar w:fldCharType="end"/>
-      </w:r>
+      <w:fldSimple w:instr=" SEQ Figure \* ARABIC ">
+        <w:r>
+          <w:rPr>
+            <w:noProof/>
+          </w:rPr>
+          <w:t>4</w:t>
+        </w:r>
+      </w:fldSimple>
       <w:r>
         <w:t xml:space="preserve"> - Showing the balance after the winnings have been added back to the balance</w:t>
       </w:r>
@@ -671,20 +645,36 @@
       <w:r>
         <w:t xml:space="preserve">Check </w:t>
       </w:r>
+      <w:proofErr w:type="spellStart"/>
       <w:r>
         <w:rPr>
           <w:i/>
         </w:rPr>
-        <w:t xml:space="preserve">Player.takeBet </w:t>
+        <w:t>Player.takeBet</w:t>
+      </w:r>
+      <w:proofErr w:type="spellEnd"/>
+      <w:r>
+        <w:rPr>
+          <w:i/>
+        </w:rPr>
+        <w:t xml:space="preserve"> </w:t>
       </w:r>
       <w:r>
         <w:t xml:space="preserve">method. Noticed </w:t>
       </w:r>
+      <w:proofErr w:type="spellStart"/>
       <w:r>
         <w:rPr>
           <w:i/>
         </w:rPr>
-        <w:t>Player.balanceExceedsLimitBy method</w:t>
+        <w:t>Player.balanceExceedsLimitBy</w:t>
+      </w:r>
+      <w:proofErr w:type="spellEnd"/>
+      <w:r>
+        <w:rPr>
+          <w:i/>
+        </w:rPr>
+        <w:t xml:space="preserve"> method</w:t>
       </w:r>
       <w:r>
         <w:t xml:space="preserve"> will prevent the bet from being taken if false is returned.</w:t>
@@ -701,11 +691,19 @@
       <w:r>
         <w:t xml:space="preserve">Step into </w:t>
       </w:r>
+      <w:proofErr w:type="spellStart"/>
       <w:r>
         <w:rPr>
           <w:i/>
         </w:rPr>
-        <w:t xml:space="preserve">Player.balanceExceedsLimitBy </w:t>
+        <w:t>Player.balanceExceedsLimitBy</w:t>
+      </w:r>
+      <w:proofErr w:type="spellEnd"/>
+      <w:r>
+        <w:rPr>
+          <w:i/>
+        </w:rPr>
+        <w:t xml:space="preserve"> </w:t>
       </w:r>
       <w:r>
         <w:t xml:space="preserve">method. Notices that the method will only return true (and allow the player to take a bet) if the balance – bet is greater than 0 (so that you can’t end up with a negative limit). However, as the limit is 0, this method should be checking for balance – bet is greater than </w:t>
@@ -812,12 +810,22 @@
           <w:color w:val="ED7D31" w:themeColor="accent2"/>
         </w:rPr>
       </w:pPr>
+      <w:proofErr w:type="spellStart"/>
       <w:r>
         <w:rPr>
           <w:b/>
         </w:rPr>
-        <w:t>Player.cs:</w:t>
-      </w:r>
+        <w:t>Player.cs</w:t>
+      </w:r>
+      <w:proofErr w:type="spellEnd"/>
+      <w:proofErr w:type="gramStart"/>
+      <w:r>
+        <w:rPr>
+          <w:b/>
+        </w:rPr>
+        <w:t>:</w:t>
+      </w:r>
+      <w:proofErr w:type="gramEnd"/>
       <w:r>
         <w:rPr>
           <w:b/>
@@ -850,15 +858,18 @@
       <w:r>
         <w:t xml:space="preserve">Consider renaming method from </w:t>
       </w:r>
+      <w:proofErr w:type="spellStart"/>
       <w:r>
         <w:rPr>
           <w:i/>
         </w:rPr>
         <w:t>balanceExceedsLimit</w:t>
       </w:r>
+      <w:proofErr w:type="spellEnd"/>
       <w:r>
         <w:t xml:space="preserve"> to </w:t>
       </w:r>
+      <w:proofErr w:type="spellStart"/>
       <w:r>
         <w:rPr>
           <w:i/>
@@ -877,6 +888,7 @@
         </w:rPr>
         <w:t>Limit</w:t>
       </w:r>
+      <w:proofErr w:type="spellEnd"/>
       <w:r>
         <w:t xml:space="preserve"> so that it’s slightly clearer to the developer that the balance can reach (equal to) or exceed (greater than) the limit.</w:t>
       </w:r>
@@ -974,7 +986,20 @@
         </w:numPr>
       </w:pPr>
       <w:r>
-        <w:t xml:space="preserve">Continuing on with the bug report none-the-less, concentrating on the Dice.roll() method as this seems to use a random number to generate the value of the dice rolled. </w:t>
+        <w:t xml:space="preserve">Continuing on with the bug report none-the-less, concentrating on the </w:t>
+      </w:r>
+      <w:proofErr w:type="spellStart"/>
+      <w:proofErr w:type="gramStart"/>
+      <w:r>
+        <w:t>Dice.roll</w:t>
+      </w:r>
+      <w:proofErr w:type="spellEnd"/>
+      <w:r>
+        <w:t>(</w:t>
+      </w:r>
+      <w:proofErr w:type="gramEnd"/>
+      <w:r>
+        <w:t xml:space="preserve">) method as this seems to use a random number to generate the value of the dice rolled. </w:t>
       </w:r>
     </w:p>
     <w:p>
@@ -1012,12 +1037,14 @@
       <w:r>
         <w:t xml:space="preserve">Created unit test </w:t>
       </w:r>
+      <w:proofErr w:type="spellStart"/>
       <w:r>
         <w:rPr>
           <w:i/>
         </w:rPr>
         <w:t>Dice_Roll_Will_Always_Return_A_High_Repetition_Rate</w:t>
       </w:r>
+      <w:proofErr w:type="spellEnd"/>
       <w:r>
         <w:rPr>
           <w:i/>
@@ -1044,8 +1071,6 @@
       <w:r>
         <w:t>Game</w:t>
       </w:r>
-      <w:bookmarkStart w:id="0" w:name="_GoBack"/>
-      <w:bookmarkEnd w:id="0"/>
       <w:r>
         <w:t xml:space="preserve"> does not update current dice values rolled.</w:t>
       </w:r>
@@ -1067,8 +1092,66 @@
         </w:numPr>
       </w:pPr>
       <w:r>
-        <w:t>Noticed that the game is not updating the values of the dice outputted to the console when the game is iterating through the rounds.</w:t>
-      </w:r>
+        <w:t>While debugging for BUG03 – Odds in game do not appear to be correct, I n</w:t>
+      </w:r>
+      <w:r>
+        <w:t>oticed that the game is not updating the values of the dice outputted to the console when the game is iterating through the rounds.</w:t>
+      </w:r>
+      <w:r>
+        <w:t xml:space="preserve"> Screenshot of the bug is below:</w:t>
+      </w:r>
+      <w:r>
+        <w:br/>
+      </w:r>
+      <w:r>
+        <w:rPr>
+          <w:noProof/>
+          <w:lang w:eastAsia="en-AU"/>
+        </w:rPr>
+        <w:drawing>
+          <wp:inline distT="0" distB="0" distL="0" distR="0">
+            <wp:extent cx="4914900" cy="2845698"/>
+            <wp:effectExtent l="0" t="0" r="0" b="0"/>
+            <wp:docPr id="7" name="Picture 7"/>
+            <wp:cNvGraphicFramePr>
+              <a:graphicFrameLocks xmlns:a="http://schemas.openxmlformats.org/drawingml/2006/main" noChangeAspect="1"/>
+            </wp:cNvGraphicFramePr>
+            <a:graphic xmlns:a="http://schemas.openxmlformats.org/drawingml/2006/main">
+              <a:graphicData uri="http://schemas.openxmlformats.org/drawingml/2006/picture">
+                <pic:pic xmlns:pic="http://schemas.openxmlformats.org/drawingml/2006/picture">
+                  <pic:nvPicPr>
+                    <pic:cNvPr id="7" name="crown-anchor.png"/>
+                    <pic:cNvPicPr/>
+                  </pic:nvPicPr>
+                  <pic:blipFill>
+                    <a:blip r:embed="rId10">
+                      <a:extLst>
+                        <a:ext uri="{28A0092B-C50C-407E-A947-70E740481C1C}">
+                          <a14:useLocalDpi xmlns:a14="http://schemas.microsoft.com/office/drawing/2010/main" val="0"/>
+                        </a:ext>
+                      </a:extLst>
+                    </a:blip>
+                    <a:stretch>
+                      <a:fillRect/>
+                    </a:stretch>
+                  </pic:blipFill>
+                  <pic:spPr>
+                    <a:xfrm>
+                      <a:off x="0" y="0"/>
+                      <a:ext cx="4923174" cy="2850488"/>
+                    </a:xfrm>
+                    <a:prstGeom prst="rect">
+                      <a:avLst/>
+                    </a:prstGeom>
+                  </pic:spPr>
+                </pic:pic>
+              </a:graphicData>
+            </a:graphic>
+          </wp:inline>
+        </w:drawing>
+      </w:r>
+      <w:bookmarkStart w:id="0" w:name="_GoBack"/>
+      <w:bookmarkEnd w:id="0"/>
     </w:p>
     <w:p>
       <w:pPr>
@@ -1086,6 +1169,42 @@
       </w:r>
       <w:r>
         <w:t xml:space="preserve"> rounds without change should be sufficient for this test.</w:t>
+      </w:r>
+    </w:p>
+    <w:p>
+      <w:pPr>
+        <w:pStyle w:val="ListParagraph"/>
+        <w:numPr>
+          <w:ilvl w:val="0"/>
+          <w:numId w:val="3"/>
+        </w:numPr>
+      </w:pPr>
+      <w:r>
+        <w:t>Unit test confirms the existence of the bug.</w:t>
+      </w:r>
+    </w:p>
+    <w:p>
+      <w:pPr>
+        <w:pStyle w:val="ListParagraph"/>
+        <w:numPr>
+          <w:ilvl w:val="0"/>
+          <w:numId w:val="3"/>
+        </w:numPr>
+      </w:pPr>
+      <w:r>
+        <w:t>Updated the code to remove the bug by ensuring the values are correctly updated after each roll. I’ll now write a test to confirm that the bug has been resolved.</w:t>
+      </w:r>
+    </w:p>
+    <w:p>
+      <w:pPr>
+        <w:pStyle w:val="ListParagraph"/>
+        <w:numPr>
+          <w:ilvl w:val="0"/>
+          <w:numId w:val="3"/>
+        </w:numPr>
+      </w:pPr>
+      <w:r>
+        <w:t>Unit test to confirm the bug has been resolved has been written. Bug now confirmed as resolved.</w:t>
       </w:r>
     </w:p>
     <w:sectPr>

</xml_diff>

<commit_message>
Added the Dice_Roll_Within_Acceptable_Probability_Ratio unit test to ensure that the Dice.roll() method was giving the correct probability of getting a particular value. Completed the Debugging log for the BUG003 – Odds in game do not appear to be correct.
</commit_message>
<xml_diff>
--- a/Assignment 2/Test Documentation/Debugging Log.docx
+++ b/Assignment 2/Test Documentation/Debugging Log.docx
@@ -322,14 +322,27 @@
       <w:r>
         <w:t xml:space="preserve">Figure </w:t>
       </w:r>
-      <w:fldSimple w:instr=" SEQ Figure \* ARABIC ">
-        <w:r>
-          <w:rPr>
-            <w:noProof/>
-          </w:rPr>
-          <w:t>1</w:t>
-        </w:r>
-      </w:fldSimple>
+      <w:r>
+        <w:fldChar w:fldCharType="begin"/>
+      </w:r>
+      <w:r>
+        <w:instrText xml:space="preserve"> SEQ Figure \* ARABIC </w:instrText>
+      </w:r>
+      <w:r>
+        <w:fldChar w:fldCharType="separate"/>
+      </w:r>
+      <w:r>
+        <w:rPr>
+          <w:noProof/>
+        </w:rPr>
+        <w:t>1</w:t>
+      </w:r>
+      <w:r>
+        <w:rPr>
+          <w:noProof/>
+        </w:rPr>
+        <w:fldChar w:fldCharType="end"/>
+      </w:r>
       <w:r>
         <w:t xml:space="preserve"> - Showing balance before the bet has been taken</w:t>
       </w:r>
@@ -395,14 +408,27 @@
       <w:r>
         <w:t xml:space="preserve">Figure </w:t>
       </w:r>
-      <w:fldSimple w:instr=" SEQ Figure \* ARABIC ">
-        <w:r>
-          <w:rPr>
-            <w:noProof/>
-          </w:rPr>
-          <w:t>2</w:t>
-        </w:r>
-      </w:fldSimple>
+      <w:r>
+        <w:fldChar w:fldCharType="begin"/>
+      </w:r>
+      <w:r>
+        <w:instrText xml:space="preserve"> SEQ Figure \* ARABIC </w:instrText>
+      </w:r>
+      <w:r>
+        <w:fldChar w:fldCharType="separate"/>
+      </w:r>
+      <w:r>
+        <w:rPr>
+          <w:noProof/>
+        </w:rPr>
+        <w:t>2</w:t>
+      </w:r>
+      <w:r>
+        <w:rPr>
+          <w:noProof/>
+        </w:rPr>
+        <w:fldChar w:fldCharType="end"/>
+      </w:r>
       <w:r>
         <w:t xml:space="preserve"> - Showing the balance after the bet has been taken</w:t>
       </w:r>
@@ -479,14 +505,27 @@
       <w:r>
         <w:t xml:space="preserve">Figure </w:t>
       </w:r>
-      <w:fldSimple w:instr=" SEQ Figure \* ARABIC ">
-        <w:r>
-          <w:rPr>
-            <w:noProof/>
-          </w:rPr>
-          <w:t>3</w:t>
-        </w:r>
-      </w:fldSimple>
+      <w:r>
+        <w:fldChar w:fldCharType="begin"/>
+      </w:r>
+      <w:r>
+        <w:instrText xml:space="preserve"> SEQ Figure \* ARABIC </w:instrText>
+      </w:r>
+      <w:r>
+        <w:fldChar w:fldCharType="separate"/>
+      </w:r>
+      <w:r>
+        <w:rPr>
+          <w:noProof/>
+        </w:rPr>
+        <w:t>3</w:t>
+      </w:r>
+      <w:r>
+        <w:rPr>
+          <w:noProof/>
+        </w:rPr>
+        <w:fldChar w:fldCharType="end"/>
+      </w:r>
       <w:r>
         <w:t xml:space="preserve"> - Showing the balance before the winnings have been received</w:t>
       </w:r>
@@ -552,14 +591,27 @@
       <w:r>
         <w:t xml:space="preserve">Figure </w:t>
       </w:r>
-      <w:fldSimple w:instr=" SEQ Figure \* ARABIC ">
-        <w:r>
-          <w:rPr>
-            <w:noProof/>
-          </w:rPr>
-          <w:t>4</w:t>
-        </w:r>
-      </w:fldSimple>
+      <w:r>
+        <w:fldChar w:fldCharType="begin"/>
+      </w:r>
+      <w:r>
+        <w:instrText xml:space="preserve"> SEQ Figure \* ARABIC </w:instrText>
+      </w:r>
+      <w:r>
+        <w:fldChar w:fldCharType="separate"/>
+      </w:r>
+      <w:r>
+        <w:rPr>
+          <w:noProof/>
+        </w:rPr>
+        <w:t>4</w:t>
+      </w:r>
+      <w:r>
+        <w:rPr>
+          <w:noProof/>
+        </w:rPr>
+        <w:fldChar w:fldCharType="end"/>
+      </w:r>
       <w:r>
         <w:t xml:space="preserve"> - Showing the balance after the winnings have been added back to the balance</w:t>
       </w:r>
@@ -1056,6 +1108,221 @@
       </w:r>
     </w:p>
     <w:p>
+      <w:pPr>
+        <w:pStyle w:val="ListParagraph"/>
+        <w:numPr>
+          <w:ilvl w:val="0"/>
+          <w:numId w:val="2"/>
+        </w:numPr>
+      </w:pPr>
+      <w:r>
+        <w:t>New bug found, see BUG004 - Game does not update current dice values rolled.</w:t>
+      </w:r>
+    </w:p>
+    <w:p>
+      <w:pPr>
+        <w:pStyle w:val="ListParagraph"/>
+        <w:numPr>
+          <w:ilvl w:val="0"/>
+          <w:numId w:val="2"/>
+        </w:numPr>
+      </w:pPr>
+      <w:r>
+        <w:t xml:space="preserve">Coming back to this bug now. I’m now able to get different values for the ratio. So far I’ve had 0.20, 0.60 &amp; 0.49. </w:t>
+      </w:r>
+      <w:r>
+        <w:t>Not sure if this is due to resolving the bug of the dice values not being updated (BUG004).</w:t>
+      </w:r>
+    </w:p>
+    <w:p>
+      <w:pPr>
+        <w:pStyle w:val="ListParagraph"/>
+        <w:numPr>
+          <w:ilvl w:val="0"/>
+          <w:numId w:val="2"/>
+        </w:numPr>
+      </w:pPr>
+      <w:r>
+        <w:t xml:space="preserve">It does not seem to matter if I close Visual Studio and debug the application or just re-debug the application. Nor can I find a method to reliably get these values to change. </w:t>
+      </w:r>
+    </w:p>
+    <w:p>
+      <w:pPr>
+        <w:ind w:left="360"/>
+        <w:rPr>
+          <w:b/>
+        </w:rPr>
+      </w:pPr>
+      <w:r>
+        <w:rPr>
+          <w:b/>
+        </w:rPr>
+        <w:t>1/</w:t>
+      </w:r>
+      <w:r>
+        <w:rPr>
+          <w:b/>
+        </w:rPr>
+        <w:t>10/2014 5:23pm</w:t>
+      </w:r>
+    </w:p>
+    <w:p>
+      <w:pPr>
+        <w:pStyle w:val="ListParagraph"/>
+        <w:numPr>
+          <w:ilvl w:val="0"/>
+          <w:numId w:val="4"/>
+        </w:numPr>
+      </w:pPr>
+      <w:r>
+        <w:t>After running a few iterations of the game from the command line, and outputting the response to a text file, I noticed that the SPADE is never rolled.</w:t>
+      </w:r>
+    </w:p>
+    <w:p>
+      <w:pPr>
+        <w:pStyle w:val="ListParagraph"/>
+        <w:numPr>
+          <w:ilvl w:val="0"/>
+          <w:numId w:val="4"/>
+        </w:numPr>
+      </w:pPr>
+      <w:r>
+        <w:t>Going to re-visit my dice rolling test and get actual percentages for rolls of dice over 3000 rolls to really check the random number part of the dice rolling.</w:t>
+      </w:r>
+      <w:r>
+        <w:t xml:space="preserve"> And that each dice value is rolled.</w:t>
+      </w:r>
+      <w:r>
+        <w:t xml:space="preserve"> Given that a chance of rolling a particular value is 1/6 (1.67), the test will check for a value within the 0.16 and 0.17 range. </w:t>
+      </w:r>
+    </w:p>
+    <w:p>
+      <w:pPr>
+        <w:pStyle w:val="ListParagraph"/>
+        <w:numPr>
+          <w:ilvl w:val="0"/>
+          <w:numId w:val="4"/>
+        </w:numPr>
+      </w:pPr>
+      <w:r>
+        <w:lastRenderedPageBreak/>
+        <w:t>So, I’ve created the ‘</w:t>
+      </w:r>
+      <w:proofErr w:type="spellStart"/>
+      <w:r>
+        <w:t>Dice_Roll_Within_Acceptable_Probability_Ratio</w:t>
+      </w:r>
+      <w:proofErr w:type="spellEnd"/>
+      <w:r>
+        <w:t xml:space="preserve">’ test, and it appears that the SPADE value is never rolled, which is throwing out all of the ratios. </w:t>
+      </w:r>
+    </w:p>
+    <w:p>
+      <w:pPr>
+        <w:pStyle w:val="ListParagraph"/>
+        <w:numPr>
+          <w:ilvl w:val="0"/>
+          <w:numId w:val="4"/>
+        </w:numPr>
+      </w:pPr>
+      <w:r>
+        <w:t>This would explain why percentages of the game results are off, as we are no longer 1/6 for 3 dice, we are 1/5.</w:t>
+      </w:r>
+    </w:p>
+    <w:p>
+      <w:pPr>
+        <w:pStyle w:val="ListParagraph"/>
+        <w:numPr>
+          <w:ilvl w:val="0"/>
+          <w:numId w:val="4"/>
+        </w:numPr>
+      </w:pPr>
+      <w:r>
+        <w:t xml:space="preserve">Looking at the </w:t>
+      </w:r>
+      <w:proofErr w:type="spellStart"/>
+      <w:r>
+        <w:t>Dice.RandomValue</w:t>
+      </w:r>
+      <w:proofErr w:type="spellEnd"/>
+      <w:r>
+        <w:t xml:space="preserve"> method, I notice that that the max value is the length – 1, which make sense so as to include all </w:t>
+      </w:r>
+      <w:proofErr w:type="spellStart"/>
+      <w:r>
+        <w:t>DiceValue</w:t>
+      </w:r>
+      <w:proofErr w:type="spellEnd"/>
+      <w:r>
+        <w:t xml:space="preserve"> indexes without selecting the Length + 1 value, which would return an invalid </w:t>
+      </w:r>
+      <w:proofErr w:type="spellStart"/>
+      <w:r>
+        <w:t>DiceValue</w:t>
+      </w:r>
+      <w:proofErr w:type="spellEnd"/>
+      <w:r>
+        <w:t xml:space="preserve">. The problem is that the </w:t>
+      </w:r>
+      <w:proofErr w:type="spellStart"/>
+      <w:r>
+        <w:t>Random.Next</w:t>
+      </w:r>
+      <w:proofErr w:type="spellEnd"/>
+      <w:r>
+        <w:t xml:space="preserve"> number will never return the </w:t>
+      </w:r>
+      <w:proofErr w:type="spellStart"/>
+      <w:r>
+        <w:t>maxValue</w:t>
+      </w:r>
+      <w:proofErr w:type="spellEnd"/>
+      <w:r>
+        <w:t xml:space="preserve">, as this is an </w:t>
+      </w:r>
+      <w:r>
+        <w:rPr>
+          <w:i/>
+        </w:rPr>
+        <w:t xml:space="preserve">Exclusive </w:t>
+      </w:r>
+      <w:r>
+        <w:t>value. To fix this bug, we need to allow the Length + 1 value (so remove the -1).</w:t>
+      </w:r>
+    </w:p>
+    <w:p>
+      <w:pPr>
+        <w:pStyle w:val="ListParagraph"/>
+        <w:numPr>
+          <w:ilvl w:val="0"/>
+          <w:numId w:val="4"/>
+        </w:numPr>
+      </w:pPr>
+      <w:r>
+        <w:t>Initially, this did not seem to fix the ratios being returned, so I bumped the iteration up to 1</w:t>
+      </w:r>
+      <w:r>
+        <w:t>0</w:t>
+      </w:r>
+      <w:r>
+        <w:t>0</w:t>
+      </w:r>
+      <w:r>
+        <w:t>,</w:t>
+      </w:r>
+      <w:r>
+        <w:t>000</w:t>
+      </w:r>
+      <w:r>
+        <w:t xml:space="preserve"> </w:t>
+      </w:r>
+      <w:bookmarkStart w:id="0" w:name="_GoBack"/>
+      <w:bookmarkEnd w:id="0"/>
+      <w:r>
+        <w:t>and now each 6 dice values a within an acceptable range.</w:t>
+      </w:r>
+    </w:p>
+    <w:p>
       <w:r>
         <w:br w:type="page"/>
       </w:r>
@@ -1150,8 +1417,6 @@
           </wp:inline>
         </w:drawing>
       </w:r>
-      <w:bookmarkStart w:id="0" w:name="_GoBack"/>
-      <w:bookmarkEnd w:id="0"/>
     </w:p>
     <w:p>
       <w:pPr>
@@ -1446,6 +1711,119 @@
     </w:lvl>
   </w:abstractNum>
   <w:abstractNum w:abstractNumId="2">
+    <w:nsid w:val="472E03A3"/>
+    <w:multiLevelType w:val="hybridMultilevel"/>
+    <w:tmpl w:val="43F44406"/>
+    <w:lvl w:ilvl="0" w:tplc="0C090001">
+      <w:start w:val="1"/>
+      <w:numFmt w:val="bullet"/>
+      <w:lvlText w:val=""/>
+      <w:lvlJc w:val="left"/>
+      <w:pPr>
+        <w:ind w:left="1080" w:hanging="360"/>
+      </w:pPr>
+      <w:rPr>
+        <w:rFonts w:ascii="Symbol" w:hAnsi="Symbol" w:hint="default"/>
+      </w:rPr>
+    </w:lvl>
+    <w:lvl w:ilvl="1" w:tplc="0C090003" w:tentative="1">
+      <w:start w:val="1"/>
+      <w:numFmt w:val="bullet"/>
+      <w:lvlText w:val="o"/>
+      <w:lvlJc w:val="left"/>
+      <w:pPr>
+        <w:ind w:left="1800" w:hanging="360"/>
+      </w:pPr>
+      <w:rPr>
+        <w:rFonts w:ascii="Courier New" w:hAnsi="Courier New" w:cs="Courier New" w:hint="default"/>
+      </w:rPr>
+    </w:lvl>
+    <w:lvl w:ilvl="2" w:tplc="0C090005" w:tentative="1">
+      <w:start w:val="1"/>
+      <w:numFmt w:val="bullet"/>
+      <w:lvlText w:val=""/>
+      <w:lvlJc w:val="left"/>
+      <w:pPr>
+        <w:ind w:left="2520" w:hanging="360"/>
+      </w:pPr>
+      <w:rPr>
+        <w:rFonts w:ascii="Wingdings" w:hAnsi="Wingdings" w:hint="default"/>
+      </w:rPr>
+    </w:lvl>
+    <w:lvl w:ilvl="3" w:tplc="0C090001" w:tentative="1">
+      <w:start w:val="1"/>
+      <w:numFmt w:val="bullet"/>
+      <w:lvlText w:val=""/>
+      <w:lvlJc w:val="left"/>
+      <w:pPr>
+        <w:ind w:left="3240" w:hanging="360"/>
+      </w:pPr>
+      <w:rPr>
+        <w:rFonts w:ascii="Symbol" w:hAnsi="Symbol" w:hint="default"/>
+      </w:rPr>
+    </w:lvl>
+    <w:lvl w:ilvl="4" w:tplc="0C090003" w:tentative="1">
+      <w:start w:val="1"/>
+      <w:numFmt w:val="bullet"/>
+      <w:lvlText w:val="o"/>
+      <w:lvlJc w:val="left"/>
+      <w:pPr>
+        <w:ind w:left="3960" w:hanging="360"/>
+      </w:pPr>
+      <w:rPr>
+        <w:rFonts w:ascii="Courier New" w:hAnsi="Courier New" w:cs="Courier New" w:hint="default"/>
+      </w:rPr>
+    </w:lvl>
+    <w:lvl w:ilvl="5" w:tplc="0C090005" w:tentative="1">
+      <w:start w:val="1"/>
+      <w:numFmt w:val="bullet"/>
+      <w:lvlText w:val=""/>
+      <w:lvlJc w:val="left"/>
+      <w:pPr>
+        <w:ind w:left="4680" w:hanging="360"/>
+      </w:pPr>
+      <w:rPr>
+        <w:rFonts w:ascii="Wingdings" w:hAnsi="Wingdings" w:hint="default"/>
+      </w:rPr>
+    </w:lvl>
+    <w:lvl w:ilvl="6" w:tplc="0C090001" w:tentative="1">
+      <w:start w:val="1"/>
+      <w:numFmt w:val="bullet"/>
+      <w:lvlText w:val=""/>
+      <w:lvlJc w:val="left"/>
+      <w:pPr>
+        <w:ind w:left="5400" w:hanging="360"/>
+      </w:pPr>
+      <w:rPr>
+        <w:rFonts w:ascii="Symbol" w:hAnsi="Symbol" w:hint="default"/>
+      </w:rPr>
+    </w:lvl>
+    <w:lvl w:ilvl="7" w:tplc="0C090003" w:tentative="1">
+      <w:start w:val="1"/>
+      <w:numFmt w:val="bullet"/>
+      <w:lvlText w:val="o"/>
+      <w:lvlJc w:val="left"/>
+      <w:pPr>
+        <w:ind w:left="6120" w:hanging="360"/>
+      </w:pPr>
+      <w:rPr>
+        <w:rFonts w:ascii="Courier New" w:hAnsi="Courier New" w:cs="Courier New" w:hint="default"/>
+      </w:rPr>
+    </w:lvl>
+    <w:lvl w:ilvl="8" w:tplc="0C090005" w:tentative="1">
+      <w:start w:val="1"/>
+      <w:numFmt w:val="bullet"/>
+      <w:lvlText w:val=""/>
+      <w:lvlJc w:val="left"/>
+      <w:pPr>
+        <w:ind w:left="6840" w:hanging="360"/>
+      </w:pPr>
+      <w:rPr>
+        <w:rFonts w:ascii="Wingdings" w:hAnsi="Wingdings" w:hint="default"/>
+      </w:rPr>
+    </w:lvl>
+  </w:abstractNum>
+  <w:abstractNum w:abstractNumId="3">
     <w:nsid w:val="6F17054A"/>
     <w:multiLevelType w:val="hybridMultilevel"/>
     <w:tmpl w:val="2E167080"/>
@@ -1565,6 +1943,9 @@
     <w:abstractNumId w:val="1"/>
   </w:num>
   <w:num w:numId="3">
+    <w:abstractNumId w:val="3"/>
+  </w:num>
+  <w:num w:numId="4">
     <w:abstractNumId w:val="2"/>
   </w:num>
 </w:numbering>
@@ -2033,7 +2414,6 @@
   <w:style w:type="character" w:default="1" w:styleId="DefaultParagraphFont">
     <w:name w:val="Default Paragraph Font"/>
     <w:uiPriority w:val="1"/>
-    <w:semiHidden/>
     <w:unhideWhenUsed/>
   </w:style>
   <w:style w:type="table" w:default="1" w:styleId="TableNormal">

</xml_diff>

<commit_message>
Updated Debugging Log to include screenshots for the dice roll probability bug. Also tidied up the Unit Tests Specifications document.
</commit_message>
<xml_diff>
--- a/Assignment 2/Test Documentation/Debugging Log.docx
+++ b/Assignment 2/Test Documentation/Debugging Log.docx
@@ -322,27 +322,14 @@
       <w:r>
         <w:t xml:space="preserve">Figure </w:t>
       </w:r>
-      <w:r>
-        <w:fldChar w:fldCharType="begin"/>
-      </w:r>
-      <w:r>
-        <w:instrText xml:space="preserve"> SEQ Figure \* ARABIC </w:instrText>
-      </w:r>
-      <w:r>
-        <w:fldChar w:fldCharType="separate"/>
-      </w:r>
-      <w:r>
-        <w:rPr>
-          <w:noProof/>
-        </w:rPr>
-        <w:t>1</w:t>
-      </w:r>
-      <w:r>
-        <w:rPr>
-          <w:noProof/>
-        </w:rPr>
-        <w:fldChar w:fldCharType="end"/>
-      </w:r>
+      <w:fldSimple w:instr=" SEQ Figure \* ARABIC ">
+        <w:r>
+          <w:rPr>
+            <w:noProof/>
+          </w:rPr>
+          <w:t>1</w:t>
+        </w:r>
+      </w:fldSimple>
       <w:r>
         <w:t xml:space="preserve"> - Showing balance before the bet has been taken</w:t>
       </w:r>
@@ -408,27 +395,14 @@
       <w:r>
         <w:t xml:space="preserve">Figure </w:t>
       </w:r>
-      <w:r>
-        <w:fldChar w:fldCharType="begin"/>
-      </w:r>
-      <w:r>
-        <w:instrText xml:space="preserve"> SEQ Figure \* ARABIC </w:instrText>
-      </w:r>
-      <w:r>
-        <w:fldChar w:fldCharType="separate"/>
-      </w:r>
-      <w:r>
-        <w:rPr>
-          <w:noProof/>
-        </w:rPr>
-        <w:t>2</w:t>
-      </w:r>
-      <w:r>
-        <w:rPr>
-          <w:noProof/>
-        </w:rPr>
-        <w:fldChar w:fldCharType="end"/>
-      </w:r>
+      <w:fldSimple w:instr=" SEQ Figure \* ARABIC ">
+        <w:r>
+          <w:rPr>
+            <w:noProof/>
+          </w:rPr>
+          <w:t>2</w:t>
+        </w:r>
+      </w:fldSimple>
       <w:r>
         <w:t xml:space="preserve"> - Showing the balance after the bet has been taken</w:t>
       </w:r>
@@ -505,27 +479,14 @@
       <w:r>
         <w:t xml:space="preserve">Figure </w:t>
       </w:r>
-      <w:r>
-        <w:fldChar w:fldCharType="begin"/>
-      </w:r>
-      <w:r>
-        <w:instrText xml:space="preserve"> SEQ Figure \* ARABIC </w:instrText>
-      </w:r>
-      <w:r>
-        <w:fldChar w:fldCharType="separate"/>
-      </w:r>
-      <w:r>
-        <w:rPr>
-          <w:noProof/>
-        </w:rPr>
-        <w:t>3</w:t>
-      </w:r>
-      <w:r>
-        <w:rPr>
-          <w:noProof/>
-        </w:rPr>
-        <w:fldChar w:fldCharType="end"/>
-      </w:r>
+      <w:fldSimple w:instr=" SEQ Figure \* ARABIC ">
+        <w:r>
+          <w:rPr>
+            <w:noProof/>
+          </w:rPr>
+          <w:t>3</w:t>
+        </w:r>
+      </w:fldSimple>
       <w:r>
         <w:t xml:space="preserve"> - Showing the balance before the winnings have been received</w:t>
       </w:r>
@@ -591,27 +552,14 @@
       <w:r>
         <w:t xml:space="preserve">Figure </w:t>
       </w:r>
-      <w:r>
-        <w:fldChar w:fldCharType="begin"/>
-      </w:r>
-      <w:r>
-        <w:instrText xml:space="preserve"> SEQ Figure \* ARABIC </w:instrText>
-      </w:r>
-      <w:r>
-        <w:fldChar w:fldCharType="separate"/>
-      </w:r>
-      <w:r>
-        <w:rPr>
-          <w:noProof/>
-        </w:rPr>
-        <w:t>4</w:t>
-      </w:r>
-      <w:r>
-        <w:rPr>
-          <w:noProof/>
-        </w:rPr>
-        <w:fldChar w:fldCharType="end"/>
-      </w:r>
+      <w:fldSimple w:instr=" SEQ Figure \* ARABIC ">
+        <w:r>
+          <w:rPr>
+            <w:noProof/>
+          </w:rPr>
+          <w:t>4</w:t>
+        </w:r>
+      </w:fldSimple>
       <w:r>
         <w:t xml:space="preserve"> - Showing the balance after the winnings have been added back to the balance</w:t>
       </w:r>
@@ -1216,6 +1164,56 @@
       <w:r>
         <w:t xml:space="preserve">’ test, and it appears that the SPADE value is never rolled, which is throwing out all of the ratios. </w:t>
       </w:r>
+      <w:r>
+        <w:br/>
+      </w:r>
+      <w:r>
+        <w:rPr>
+          <w:noProof/>
+          <w:lang w:eastAsia="en-AU"/>
+        </w:rPr>
+        <w:drawing>
+          <wp:inline distT="0" distB="0" distL="0" distR="0">
+            <wp:extent cx="3457575" cy="1704975"/>
+            <wp:effectExtent l="0" t="0" r="9525" b="9525"/>
+            <wp:docPr id="8" name="Picture 8"/>
+            <wp:cNvGraphicFramePr>
+              <a:graphicFrameLocks xmlns:a="http://schemas.openxmlformats.org/drawingml/2006/main" noChangeAspect="1"/>
+            </wp:cNvGraphicFramePr>
+            <a:graphic xmlns:a="http://schemas.openxmlformats.org/drawingml/2006/main">
+              <a:graphicData uri="http://schemas.openxmlformats.org/drawingml/2006/picture">
+                <pic:pic xmlns:pic="http://schemas.openxmlformats.org/drawingml/2006/picture">
+                  <pic:nvPicPr>
+                    <pic:cNvPr id="8" name="BUG003-Pre-Fix.png"/>
+                    <pic:cNvPicPr/>
+                  </pic:nvPicPr>
+                  <pic:blipFill>
+                    <a:blip r:embed="rId11">
+                      <a:extLst>
+                        <a:ext uri="{28A0092B-C50C-407E-A947-70E740481C1C}">
+                          <a14:useLocalDpi xmlns:a14="http://schemas.microsoft.com/office/drawing/2010/main" val="0"/>
+                        </a:ext>
+                      </a:extLst>
+                    </a:blip>
+                    <a:stretch>
+                      <a:fillRect/>
+                    </a:stretch>
+                  </pic:blipFill>
+                  <pic:spPr>
+                    <a:xfrm>
+                      <a:off x="0" y="0"/>
+                      <a:ext cx="3457575" cy="1704975"/>
+                    </a:xfrm>
+                    <a:prstGeom prst="rect">
+                      <a:avLst/>
+                    </a:prstGeom>
+                  </pic:spPr>
+                </pic:pic>
+              </a:graphicData>
+            </a:graphic>
+          </wp:inline>
+        </w:drawing>
+      </w:r>
     </w:p>
     <w:p>
       <w:pPr>
@@ -1316,10 +1314,72 @@
       <w:r>
         <w:t xml:space="preserve"> </w:t>
       </w:r>
+      <w:r>
+        <w:t>and now each 6 dice values a within an acceptable range.</w:t>
+      </w:r>
+      <w:r>
+        <w:br/>
+      </w:r>
+      <w:r>
+        <w:rPr>
+          <w:noProof/>
+          <w:lang w:eastAsia="en-AU"/>
+        </w:rPr>
+        <w:drawing>
+          <wp:inline distT="0" distB="0" distL="0" distR="0">
+            <wp:extent cx="3762375" cy="1704975"/>
+            <wp:effectExtent l="0" t="0" r="9525" b="9525"/>
+            <wp:docPr id="9" name="Picture 9"/>
+            <wp:cNvGraphicFramePr>
+              <a:graphicFrameLocks xmlns:a="http://schemas.openxmlformats.org/drawingml/2006/main" noChangeAspect="1"/>
+            </wp:cNvGraphicFramePr>
+            <a:graphic xmlns:a="http://schemas.openxmlformats.org/drawingml/2006/main">
+              <a:graphicData uri="http://schemas.openxmlformats.org/drawingml/2006/picture">
+                <pic:pic xmlns:pic="http://schemas.openxmlformats.org/drawingml/2006/picture">
+                  <pic:nvPicPr>
+                    <pic:cNvPr id="9" name="BUG003-Post-Fix.png"/>
+                    <pic:cNvPicPr/>
+                  </pic:nvPicPr>
+                  <pic:blipFill>
+                    <a:blip r:embed="rId12">
+                      <a:extLst>
+                        <a:ext uri="{28A0092B-C50C-407E-A947-70E740481C1C}">
+                          <a14:useLocalDpi xmlns:a14="http://schemas.microsoft.com/office/drawing/2010/main" val="0"/>
+                        </a:ext>
+                      </a:extLst>
+                    </a:blip>
+                    <a:stretch>
+                      <a:fillRect/>
+                    </a:stretch>
+                  </pic:blipFill>
+                  <pic:spPr>
+                    <a:xfrm>
+                      <a:off x="0" y="0"/>
+                      <a:ext cx="3762375" cy="1704975"/>
+                    </a:xfrm>
+                    <a:prstGeom prst="rect">
+                      <a:avLst/>
+                    </a:prstGeom>
+                  </pic:spPr>
+                </pic:pic>
+              </a:graphicData>
+            </a:graphic>
+          </wp:inline>
+        </w:drawing>
+      </w:r>
       <w:bookmarkStart w:id="0" w:name="_GoBack"/>
       <w:bookmarkEnd w:id="0"/>
-      <w:r>
-        <w:t>and now each 6 dice values a within an acceptable range.</w:t>
+    </w:p>
+    <w:p>
+      <w:pPr>
+        <w:pStyle w:val="ListParagraph"/>
+        <w:numPr>
+          <w:ilvl w:val="0"/>
+          <w:numId w:val="4"/>
+        </w:numPr>
+      </w:pPr>
+      <w:r>
+        <w:t>The bug has been resolved, and this can be confirmed by running the application and noting that the overall win rate is roughly 42% (0.42).</w:t>
       </w:r>
     </w:p>
     <w:p>
@@ -2414,6 +2474,7 @@
   <w:style w:type="character" w:default="1" w:styleId="DefaultParagraphFont">
     <w:name w:val="Default Paragraph Font"/>
     <w:uiPriority w:val="1"/>
+    <w:semiHidden/>
     <w:unhideWhenUsed/>
   </w:style>
   <w:style w:type="table" w:default="1" w:styleId="TableNormal">

</xml_diff>